<commit_message>
unity weeks 1 and 2: separate files
</commit_message>
<xml_diff>
--- a/unity-01/01-what-is-unity.docx
+++ b/unity-01/01-what-is-unity.docx
@@ -158,55 +158,64 @@
       <w:pPr>
         <w:pStyle w:val="Heading2"/>
         <w:rPr>
-          <w:rFonts w:asciiTheme="minorBidi" w:hAnsiTheme="minorBidi" w:cstheme="minorBidi"/>
-          <w:sz w:val="32"/>
-          <w:szCs w:val="32"/>
-          <w:rtl/>
-        </w:rPr>
-      </w:pPr>
-      <w:r>
-        <w:rPr>
-          <w:rFonts w:asciiTheme="minorBidi" w:hAnsiTheme="minorBidi" w:cstheme="minorBidi"/>
-          <w:sz w:val="32"/>
-          <w:szCs w:val="32"/>
-          <w:rtl/>
-        </w:rPr>
-        <w:t>מנועים גרפים(</w:t>
-      </w:r>
-      <w:r>
-        <w:rPr>
-          <w:rFonts w:asciiTheme="minorBidi" w:hAnsiTheme="minorBidi" w:cstheme="minorBidi"/>
-          <w:sz w:val="32"/>
-          <w:szCs w:val="32"/>
-        </w:rPr>
+          <w:rtl/>
+        </w:rPr>
+      </w:pPr>
+      <w:r>
+        <w:rPr>
+          <w:rtl/>
+        </w:rPr>
+        <w:t>מנועי</w:t>
+      </w:r>
+      <w:r>
+        <w:rPr>
+          <w:rFonts w:hint="cs"/>
+          <w:rtl/>
+        </w:rPr>
+        <w:t xml:space="preserve"> משחק </w:t>
+      </w:r>
+      <w:r>
+        <w:rPr>
+          <w:rtl/>
+        </w:rPr>
+        <w:t>גרפי</w:t>
+      </w:r>
+      <w:r>
+        <w:rPr>
+          <w:rFonts w:hint="cs"/>
+          <w:rtl/>
+        </w:rPr>
+        <w:t xml:space="preserve">ים </w:t>
+      </w:r>
+      <w:r>
+        <w:rPr>
+          <w:rtl/>
+        </w:rPr>
+        <w:t>(</w:t>
+      </w:r>
+      <w:r>
         <w:t>game engines</w:t>
       </w:r>
       <w:r>
         <w:rPr>
-          <w:rFonts w:asciiTheme="minorBidi" w:hAnsiTheme="minorBidi" w:cstheme="minorBidi"/>
-          <w:sz w:val="32"/>
-          <w:szCs w:val="32"/>
           <w:rtl/>
         </w:rPr>
         <w:t>)</w:t>
       </w:r>
       <w:r>
         <w:rPr>
-          <w:rFonts w:asciiTheme="minorBidi" w:hAnsiTheme="minorBidi" w:cstheme="minorBidi" w:hint="cs"/>
-          <w:sz w:val="32"/>
-          <w:szCs w:val="32"/>
-          <w:rtl/>
-        </w:rPr>
-        <w:t>-</w:t>
-      </w:r>
-      <w:r>
-        <w:rPr>
-          <w:rFonts w:asciiTheme="minorBidi" w:hAnsiTheme="minorBidi" w:cstheme="minorBidi"/>
-          <w:sz w:val="32"/>
-          <w:szCs w:val="32"/>
-          <w:rtl/>
-        </w:rPr>
-        <w:t xml:space="preserve"> מה הם?</w:t>
+          <w:rFonts w:hint="cs"/>
+          <w:rtl/>
+        </w:rPr>
+        <w:t xml:space="preserve"> - </w:t>
+      </w:r>
+      <w:bookmarkStart w:id="0" w:name="_GoBack"/>
+      <w:bookmarkEnd w:id="0"/>
+      <w:r>
+        <w:rPr>
+          <w:rtl/>
+        </w:rPr>
+        <w:t>מה הם?</w:t>
       </w:r>
     </w:p>
     <w:p>
@@ -1130,12 +1139,7 @@
         <w:t xml:space="preserve"> שפותחו ע"י </w:t>
       </w:r>
       <w:r>
-        <w:t>un</w:t>
-      </w:r>
-      <w:bookmarkStart w:id="0" w:name="_GoBack"/>
-      <w:bookmarkEnd w:id="0"/>
-      <w:r>
-        <w:t xml:space="preserve">ity </w:t>
+        <w:t xml:space="preserve">unity </w:t>
       </w:r>
       <w:r>
         <w:rPr>
@@ -1587,7 +1591,7 @@
           <w:noProof/>
         </w:rPr>
         <w:drawing>
-          <wp:anchor distT="0" distB="0" distL="114300" distR="114300" simplePos="0" relativeHeight="251659264" behindDoc="1" locked="0" layoutInCell="1" allowOverlap="1" wp14:anchorId="12B7E326" wp14:editId="3391E3A0">
+          <wp:anchor distT="0" distB="0" distL="114300" distR="114300" simplePos="0" relativeHeight="251636736" behindDoc="1" locked="0" layoutInCell="1" allowOverlap="1" wp14:anchorId="12B7E326" wp14:editId="3391E3A0">
             <wp:simplePos x="0" y="0"/>
             <wp:positionH relativeFrom="column">
               <wp:posOffset>-260985</wp:posOffset>
@@ -1701,7 +1705,7 @@
       </w:pPr>
       <w:r>
         <w:rPr>
-          <w:rFonts w:ascii="Courier New" w:hAnsi="Courier New" w:cs="Courier New" w:hint="cs"/>
+          <w:rFonts w:hint="cs"/>
           <w:rtl/>
         </w:rPr>
         <w:t>יצירת</w:t>
@@ -1715,7 +1719,7 @@
       </w:r>
       <w:r>
         <w:rPr>
-          <w:rFonts w:ascii="Courier New" w:hAnsi="Courier New" w:cs="Courier New" w:hint="cs"/>
+          <w:rFonts w:hint="cs"/>
           <w:rtl/>
         </w:rPr>
         <w:t>פרויקט</w:t>
@@ -1729,7 +1733,7 @@
       </w:r>
       <w:r>
         <w:rPr>
-          <w:rFonts w:ascii="Courier New" w:hAnsi="Courier New" w:cs="Courier New" w:hint="cs"/>
+          <w:rFonts w:hint="cs"/>
           <w:rtl/>
         </w:rPr>
         <w:t>חדש</w:t>
@@ -1756,7 +1760,7 @@
         <mc:AlternateContent>
           <mc:Choice Requires="wps">
             <w:drawing>
-              <wp:anchor distT="0" distB="0" distL="114300" distR="114300" simplePos="0" relativeHeight="251661312" behindDoc="0" locked="0" layoutInCell="1" allowOverlap="1" wp14:anchorId="7ED63B27" wp14:editId="7BA832B0">
+              <wp:anchor distT="0" distB="0" distL="114300" distR="114300" simplePos="0" relativeHeight="251637760" behindDoc="0" locked="0" layoutInCell="1" allowOverlap="1" wp14:anchorId="7ED63B27" wp14:editId="7BA832B0">
                 <wp:simplePos x="0" y="0"/>
                 <wp:positionH relativeFrom="column">
                   <wp:posOffset>-2623249</wp:posOffset>
@@ -1840,7 +1844,7 @@
                 <v:stroke joinstyle="miter"/>
                 <v:path gradientshapeok="t" o:connecttype="rect"/>
               </v:shapetype>
-              <v:shape id="תיבת טקסט 2" o:spid="_x0000_s1026" type="#_x0000_t202" style="position:absolute;left:0;text-align:left;margin-left:-206.55pt;margin-top:81.45pt;width:186.95pt;height:19.95pt;flip:x;z-index:251661312;visibility:visible;mso-wrap-style:square;mso-width-percent:400;mso-height-percent:0;mso-wrap-distance-left:9pt;mso-wrap-distance-top:0;mso-wrap-distance-right:9pt;mso-wrap-distance-bottom:0;mso-position-horizontal:absolute;mso-position-horizontal-relative:text;mso-position-vertical:absolute;mso-position-vertical-relative:text;mso-width-percent:400;mso-height-percent:0;mso-width-relative:margin;mso-height-relative:margin;v-text-anchor:top" o:gfxdata="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" filled="f" stroked="f">
+              <v:shape id="תיבת טקסט 2" o:spid="_x0000_s1026" type="#_x0000_t202" style="position:absolute;left:0;text-align:left;margin-left:-206.55pt;margin-top:81.45pt;width:186.95pt;height:19.95pt;flip:x;z-index:251637760;visibility:visible;mso-wrap-style:square;mso-width-percent:400;mso-height-percent:0;mso-wrap-distance-left:9pt;mso-wrap-distance-top:0;mso-wrap-distance-right:9pt;mso-wrap-distance-bottom:0;mso-position-horizontal:absolute;mso-position-horizontal-relative:text;mso-position-vertical:absolute;mso-position-vertical-relative:text;mso-width-percent:400;mso-height-percent:0;mso-width-relative:margin;mso-height-relative:margin;v-text-anchor:top" o:gfxdata="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" filled="f" stroked="f">
                 <v:textbox>
                   <w:txbxContent>
                     <w:p>
@@ -2093,27 +2097,22 @@
       <w:pPr>
         <w:pStyle w:val="Heading1"/>
         <w:rPr>
-          <w:rFonts w:cs="Courier New"/>
-          <w:rtl/>
-        </w:rPr>
-      </w:pPr>
-      <w:r>
-        <w:rPr>
-          <w:rFonts w:cs="Courier New" w:hint="cs"/>
-          <w:rtl/>
-        </w:rPr>
-        <w:lastRenderedPageBreak/>
+          <w:rtl/>
+        </w:rPr>
+      </w:pPr>
+      <w:r>
+        <w:rPr>
+          <w:rFonts w:hint="cs"/>
+          <w:rtl/>
+        </w:rPr>
         <w:t>העורך הראשי (</w:t>
       </w:r>
       <w:r>
-        <w:rPr>
-          <w:rFonts w:cs="Courier New"/>
-        </w:rPr>
         <w:t>editor</w:t>
       </w:r>
       <w:r>
         <w:rPr>
-          <w:rFonts w:cs="Courier New" w:hint="cs"/>
+          <w:rFonts w:hint="cs"/>
           <w:rtl/>
         </w:rPr>
         <w:t>):</w:t>
@@ -2133,7 +2132,7 @@
         <mc:AlternateContent>
           <mc:Choice Requires="wps">
             <w:drawing>
-              <wp:anchor distT="0" distB="0" distL="114300" distR="114300" simplePos="0" relativeHeight="251670528" behindDoc="0" locked="0" layoutInCell="1" allowOverlap="1" wp14:anchorId="7EAD7CF3" wp14:editId="609F6F96">
+              <wp:anchor distT="0" distB="0" distL="114300" distR="114300" simplePos="0" relativeHeight="251650048" behindDoc="0" locked="0" layoutInCell="1" allowOverlap="1" wp14:anchorId="7EAD7CF3" wp14:editId="609F6F96">
                 <wp:simplePos x="0" y="0"/>
                 <wp:positionH relativeFrom="column">
                   <wp:posOffset>971550</wp:posOffset>
@@ -2219,7 +2218,7 @@
           </mc:Choice>
           <mc:Fallback>
             <w:pict>
-              <v:shape w14:anchorId="7EAD7CF3" id="_x0000_s1027" type="#_x0000_t202" style="position:absolute;left:0;text-align:left;margin-left:76.5pt;margin-top:41.35pt;width:186.95pt;height:110.55pt;flip:x;z-index:251670528;visibility:visible;mso-wrap-style:square;mso-width-percent:400;mso-height-percent:200;mso-wrap-distance-left:9pt;mso-wrap-distance-top:0;mso-wrap-distance-right:9pt;mso-wrap-distance-bottom:0;mso-position-horizontal:absolute;mso-position-horizontal-relative:text;mso-position-vertical:absolute;mso-position-vertical-relative:text;mso-width-percent:400;mso-height-percent:200;mso-width-relative:margin;mso-height-relative:margin;v-text-anchor:top" o:gfxdata="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" filled="f" stroked="f">
+              <v:shape w14:anchorId="7EAD7CF3" id="_x0000_s1027" type="#_x0000_t202" style="position:absolute;left:0;text-align:left;margin-left:76.5pt;margin-top:41.35pt;width:186.95pt;height:110.55pt;flip:x;z-index:251650048;visibility:visible;mso-wrap-style:square;mso-width-percent:400;mso-height-percent:200;mso-wrap-distance-left:9pt;mso-wrap-distance-top:0;mso-wrap-distance-right:9pt;mso-wrap-distance-bottom:0;mso-position-horizontal:absolute;mso-position-horizontal-relative:text;mso-position-vertical:absolute;mso-position-vertical-relative:text;mso-width-percent:400;mso-height-percent:200;mso-width-relative:margin;mso-height-relative:margin;v-text-anchor:top" o:gfxdata="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" filled="f" stroked="f">
                 <v:textbox style="mso-fit-shape-to-text:t">
                   <w:txbxContent>
                     <w:p>
@@ -2265,7 +2264,7 @@
         <mc:AlternateContent>
           <mc:Choice Requires="wps">
             <w:drawing>
-              <wp:anchor distT="0" distB="0" distL="114300" distR="114300" simplePos="0" relativeHeight="251664384" behindDoc="0" locked="0" layoutInCell="1" allowOverlap="1" wp14:anchorId="5F88AA54" wp14:editId="18FB3461">
+              <wp:anchor distT="0" distB="0" distL="114300" distR="114300" simplePos="0" relativeHeight="251641856" behindDoc="0" locked="0" layoutInCell="1" allowOverlap="1" wp14:anchorId="5F88AA54" wp14:editId="18FB3461">
                 <wp:simplePos x="0" y="0"/>
                 <wp:positionH relativeFrom="column">
                   <wp:posOffset>-828040</wp:posOffset>
@@ -2343,7 +2342,7 @@
           </mc:Choice>
           <mc:Fallback>
             <w:pict>
-              <v:shape w14:anchorId="5F88AA54" id="_x0000_s1028" type="#_x0000_t202" style="position:absolute;left:0;text-align:left;margin-left:-65.2pt;margin-top:52.05pt;width:186.95pt;height:110.55pt;flip:x;z-index:251664384;visibility:visible;mso-wrap-style:square;mso-width-percent:400;mso-height-percent:200;mso-wrap-distance-left:9pt;mso-wrap-distance-top:0;mso-wrap-distance-right:9pt;mso-wrap-distance-bottom:0;mso-position-horizontal:absolute;mso-position-horizontal-relative:text;mso-position-vertical:absolute;mso-position-vertical-relative:text;mso-width-percent:400;mso-height-percent:200;mso-width-relative:margin;mso-height-relative:margin;v-text-anchor:top" o:gfxdata="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" filled="f" stroked="f">
+              <v:shape w14:anchorId="5F88AA54" id="_x0000_s1028" type="#_x0000_t202" style="position:absolute;left:0;text-align:left;margin-left:-65.2pt;margin-top:52.05pt;width:186.95pt;height:110.55pt;flip:x;z-index:251641856;visibility:visible;mso-wrap-style:square;mso-width-percent:400;mso-height-percent:200;mso-wrap-distance-left:9pt;mso-wrap-distance-top:0;mso-wrap-distance-right:9pt;mso-wrap-distance-bottom:0;mso-position-horizontal:absolute;mso-position-horizontal-relative:text;mso-position-vertical:absolute;mso-position-vertical-relative:text;mso-width-percent:400;mso-height-percent:200;mso-width-relative:margin;mso-height-relative:margin;v-text-anchor:top" o:gfxdata="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" filled="f" stroked="f">
                 <v:textbox style="mso-fit-shape-to-text:t">
                   <w:txbxContent>
                     <w:p>
@@ -2412,7 +2411,7 @@
         <mc:AlternateContent>
           <mc:Choice Requires="wps">
             <w:drawing>
-              <wp:anchor distT="0" distB="0" distL="114300" distR="114300" simplePos="0" relativeHeight="251684864" behindDoc="0" locked="0" layoutInCell="1" allowOverlap="1" wp14:anchorId="78153B3C" wp14:editId="618E705F">
+              <wp:anchor distT="0" distB="0" distL="114300" distR="114300" simplePos="0" relativeHeight="251666432" behindDoc="0" locked="0" layoutInCell="1" allowOverlap="1" wp14:anchorId="78153B3C" wp14:editId="618E705F">
                 <wp:simplePos x="0" y="0"/>
                 <wp:positionH relativeFrom="column">
                   <wp:posOffset>6664127</wp:posOffset>
@@ -2465,11 +2464,11 @@
           </mc:Choice>
           <mc:Fallback>
             <w:pict>
-              <v:shapetype w14:anchorId="12A3074B" id="_x0000_t32" coordsize="21600,21600" o:spt="32" o:oned="t" path="m,l21600,21600e" filled="f">
+              <v:shapetype w14:anchorId="47182B61" id="_x0000_t32" coordsize="21600,21600" o:spt="32" o:oned="t" path="m,l21600,21600e" filled="f">
                 <v:path arrowok="t" fillok="f" o:connecttype="none"/>
                 <o:lock v:ext="edit" shapetype="t"/>
               </v:shapetype>
-              <v:shape id="מחבר חץ ישר 20" o:spid="_x0000_s1026" type="#_x0000_t32" style="position:absolute;margin-left:524.75pt;margin-top:21.35pt;width:0;height:38.35pt;z-index:251684864;visibility:visible;mso-wrap-style:square;mso-width-percent:0;mso-height-percent:0;mso-wrap-distance-left:9pt;mso-wrap-distance-top:0;mso-wrap-distance-right:9pt;mso-wrap-distance-bottom:0;mso-position-horizontal:absolute;mso-position-horizontal-relative:text;mso-position-vertical:absolute;mso-position-vertical-relative:text;mso-width-percent:0;mso-height-percent:0;mso-width-relative:margin;mso-height-relative:margin" o:gfxdata="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">
+              <v:shape id="מחבר חץ ישר 20" o:spid="_x0000_s1026" type="#_x0000_t32" style="position:absolute;margin-left:524.75pt;margin-top:21.35pt;width:0;height:38.35pt;z-index:251666432;visibility:visible;mso-wrap-style:square;mso-width-percent:0;mso-height-percent:0;mso-wrap-distance-left:9pt;mso-wrap-distance-top:0;mso-wrap-distance-right:9pt;mso-wrap-distance-bottom:0;mso-position-horizontal:absolute;mso-position-horizontal-relative:text;mso-position-vertical:absolute;mso-position-vertical-relative:text;mso-width-percent:0;mso-height-percent:0;mso-width-relative:margin;mso-height-relative:margin" o:gfxdata="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">
                 <v:stroke endarrow="open"/>
               </v:shape>
             </w:pict>
@@ -2484,7 +2483,7 @@
         <mc:AlternateContent>
           <mc:Choice Requires="wps">
             <w:drawing>
-              <wp:anchor distT="0" distB="0" distL="114300" distR="114300" simplePos="0" relativeHeight="251676672" behindDoc="0" locked="0" layoutInCell="1" allowOverlap="1" wp14:anchorId="3079C4DA" wp14:editId="4A81BEF4">
+              <wp:anchor distT="0" distB="0" distL="114300" distR="114300" simplePos="0" relativeHeight="251656192" behindDoc="0" locked="0" layoutInCell="1" allowOverlap="1" wp14:anchorId="3079C4DA" wp14:editId="4A81BEF4">
                 <wp:simplePos x="0" y="0"/>
                 <wp:positionH relativeFrom="column">
                   <wp:posOffset>5272758</wp:posOffset>
@@ -2562,7 +2561,7 @@
           </mc:Choice>
           <mc:Fallback>
             <w:pict>
-              <v:shape w14:anchorId="3079C4DA" id="_x0000_s1029" type="#_x0000_t202" style="position:absolute;left:0;text-align:left;margin-left:415.2pt;margin-top:6.35pt;width:186.95pt;height:110.55pt;flip:x;z-index:251676672;visibility:visible;mso-wrap-style:square;mso-width-percent:400;mso-height-percent:200;mso-wrap-distance-left:9pt;mso-wrap-distance-top:0;mso-wrap-distance-right:9pt;mso-wrap-distance-bottom:0;mso-position-horizontal:absolute;mso-position-horizontal-relative:text;mso-position-vertical:absolute;mso-position-vertical-relative:text;mso-width-percent:400;mso-height-percent:200;mso-width-relative:margin;mso-height-relative:margin;v-text-anchor:top" o:gfxdata="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" filled="f" stroked="f">
+              <v:shape w14:anchorId="3079C4DA" id="_x0000_s1029" type="#_x0000_t202" style="position:absolute;left:0;text-align:left;margin-left:415.2pt;margin-top:6.35pt;width:186.95pt;height:110.55pt;flip:x;z-index:251656192;visibility:visible;mso-wrap-style:square;mso-width-percent:400;mso-height-percent:200;mso-wrap-distance-left:9pt;mso-wrap-distance-top:0;mso-wrap-distance-right:9pt;mso-wrap-distance-bottom:0;mso-position-horizontal:absolute;mso-position-horizontal-relative:text;mso-position-vertical:absolute;mso-position-vertical-relative:text;mso-width-percent:400;mso-height-percent:200;mso-width-relative:margin;mso-height-relative:margin;v-text-anchor:top" o:gfxdata="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" filled="f" stroked="f">
                 <v:textbox style="mso-fit-shape-to-text:t">
                   <w:txbxContent>
                     <w:p>
@@ -2600,7 +2599,7 @@
         <mc:AlternateContent>
           <mc:Choice Requires="wps">
             <w:drawing>
-              <wp:anchor distT="0" distB="0" distL="114300" distR="114300" simplePos="0" relativeHeight="251674624" behindDoc="0" locked="0" layoutInCell="1" allowOverlap="1" wp14:anchorId="6E8775B9" wp14:editId="5DBC274D">
+              <wp:anchor distT="0" distB="0" distL="114300" distR="114300" simplePos="0" relativeHeight="251654144" behindDoc="0" locked="0" layoutInCell="1" allowOverlap="1" wp14:anchorId="6E8775B9" wp14:editId="5DBC274D">
                 <wp:simplePos x="0" y="0"/>
                 <wp:positionH relativeFrom="column">
                   <wp:posOffset>4074160</wp:posOffset>
@@ -2678,7 +2677,7 @@
           </mc:Choice>
           <mc:Fallback>
             <w:pict>
-              <v:shape w14:anchorId="6E8775B9" id="_x0000_s1030" type="#_x0000_t202" style="position:absolute;left:0;text-align:left;margin-left:320.8pt;margin-top:12.05pt;width:186.95pt;height:110.55pt;flip:x;z-index:251674624;visibility:visible;mso-wrap-style:square;mso-width-percent:400;mso-height-percent:200;mso-wrap-distance-left:9pt;mso-wrap-distance-top:0;mso-wrap-distance-right:9pt;mso-wrap-distance-bottom:0;mso-position-horizontal:absolute;mso-position-horizontal-relative:text;mso-position-vertical:absolute;mso-position-vertical-relative:text;mso-width-percent:400;mso-height-percent:200;mso-width-relative:margin;mso-height-relative:margin;v-text-anchor:top" o:gfxdata="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" filled="f" stroked="f">
+              <v:shape w14:anchorId="6E8775B9" id="_x0000_s1030" type="#_x0000_t202" style="position:absolute;left:0;text-align:left;margin-left:320.8pt;margin-top:12.05pt;width:186.95pt;height:110.55pt;flip:x;z-index:251654144;visibility:visible;mso-wrap-style:square;mso-width-percent:400;mso-height-percent:200;mso-wrap-distance-left:9pt;mso-wrap-distance-top:0;mso-wrap-distance-right:9pt;mso-wrap-distance-bottom:0;mso-position-horizontal:absolute;mso-position-horizontal-relative:text;mso-position-vertical:absolute;mso-position-vertical-relative:text;mso-width-percent:400;mso-height-percent:200;mso-width-relative:margin;mso-height-relative:margin;v-text-anchor:top" o:gfxdata="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" filled="f" stroked="f">
                 <v:textbox style="mso-fit-shape-to-text:t">
                   <w:txbxContent>
                     <w:p>
@@ -2716,7 +2715,7 @@
         <mc:AlternateContent>
           <mc:Choice Requires="wps">
             <w:drawing>
-              <wp:anchor distT="0" distB="0" distL="114300" distR="114300" simplePos="0" relativeHeight="251672576" behindDoc="0" locked="0" layoutInCell="1" allowOverlap="1" wp14:anchorId="163CA0CC" wp14:editId="2EF17433">
+              <wp:anchor distT="0" distB="0" distL="114300" distR="114300" simplePos="0" relativeHeight="251652096" behindDoc="0" locked="0" layoutInCell="1" allowOverlap="1" wp14:anchorId="163CA0CC" wp14:editId="2EF17433">
                 <wp:simplePos x="0" y="0"/>
                 <wp:positionH relativeFrom="column">
                   <wp:posOffset>2047731</wp:posOffset>
@@ -2769,7 +2768,7 @@
           </mc:Choice>
           <mc:Fallback>
             <w:pict>
-              <v:shape w14:anchorId="4AB31794" id="מחבר חץ ישר 10" o:spid="_x0000_s1026" type="#_x0000_t32" style="position:absolute;margin-left:161.25pt;margin-top:2.75pt;width:0;height:68.95pt;z-index:251672576;visibility:visible;mso-wrap-style:square;mso-width-percent:0;mso-height-percent:0;mso-wrap-distance-left:9pt;mso-wrap-distance-top:0;mso-wrap-distance-right:9pt;mso-wrap-distance-bottom:0;mso-position-horizontal:absolute;mso-position-horizontal-relative:text;mso-position-vertical:absolute;mso-position-vertical-relative:text;mso-width-percent:0;mso-height-percent:0;mso-width-relative:margin;mso-height-relative:margin" o:gfxdata="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">
+              <v:shape w14:anchorId="5A6DECC4" id="מחבר חץ ישר 10" o:spid="_x0000_s1026" type="#_x0000_t32" style="position:absolute;margin-left:161.25pt;margin-top:2.75pt;width:0;height:68.95pt;z-index:251652096;visibility:visible;mso-wrap-style:square;mso-width-percent:0;mso-height-percent:0;mso-wrap-distance-left:9pt;mso-wrap-distance-top:0;mso-wrap-distance-right:9pt;mso-wrap-distance-bottom:0;mso-position-horizontal:absolute;mso-position-horizontal-relative:text;mso-position-vertical:absolute;mso-position-vertical-relative:text;mso-width-percent:0;mso-height-percent:0;mso-width-relative:margin;mso-height-relative:margin" o:gfxdata="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">
                 <v:stroke endarrow="open"/>
               </v:shape>
             </w:pict>
@@ -2784,7 +2783,7 @@
         <mc:AlternateContent>
           <mc:Choice Requires="wps">
             <w:drawing>
-              <wp:anchor distT="0" distB="0" distL="114300" distR="114300" simplePos="0" relativeHeight="251668480" behindDoc="0" locked="0" layoutInCell="1" allowOverlap="1" wp14:anchorId="000383F3" wp14:editId="21E9B654">
+              <wp:anchor distT="0" distB="0" distL="114300" distR="114300" simplePos="0" relativeHeight="251648000" behindDoc="0" locked="0" layoutInCell="1" allowOverlap="1" wp14:anchorId="000383F3" wp14:editId="21E9B654">
                 <wp:simplePos x="0" y="0"/>
                 <wp:positionH relativeFrom="column">
                   <wp:posOffset>449516</wp:posOffset>
@@ -2836,7 +2835,7 @@
           </mc:Choice>
           <mc:Fallback>
             <w:pict>
-              <v:shape w14:anchorId="4B8F2DB5" id="מחבר חץ ישר 8" o:spid="_x0000_s1026" type="#_x0000_t32" style="position:absolute;margin-left:35.4pt;margin-top:18.5pt;width:0;height:53.2pt;z-index:251668480;visibility:visible;mso-wrap-style:square;mso-wrap-distance-left:9pt;mso-wrap-distance-top:0;mso-wrap-distance-right:9pt;mso-wrap-distance-bottom:0;mso-position-horizontal:absolute;mso-position-horizontal-relative:text;mso-position-vertical:absolute;mso-position-vertical-relative:text" o:gfxdata="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" strokecolor="black [3040]">
+              <v:shape w14:anchorId="3DFA78E2" id="מחבר חץ ישר 8" o:spid="_x0000_s1026" type="#_x0000_t32" style="position:absolute;margin-left:35.4pt;margin-top:18.5pt;width:0;height:53.2pt;z-index:251648000;visibility:visible;mso-wrap-style:square;mso-wrap-distance-left:9pt;mso-wrap-distance-top:0;mso-wrap-distance-right:9pt;mso-wrap-distance-bottom:0;mso-position-horizontal:absolute;mso-position-horizontal-relative:text;mso-position-vertical:absolute;mso-position-vertical-relative:text" o:gfxdata="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" strokecolor="black [3040]">
                 <v:stroke endarrow="open"/>
               </v:shape>
             </w:pict>
@@ -2851,7 +2850,7 @@
         <mc:AlternateContent>
           <mc:Choice Requires="wps">
             <w:drawing>
-              <wp:anchor distT="0" distB="0" distL="114300" distR="114300" simplePos="0" relativeHeight="251666432" behindDoc="0" locked="0" layoutInCell="1" allowOverlap="1" wp14:anchorId="1E047F13" wp14:editId="2D8BB2F0">
+              <wp:anchor distT="0" distB="0" distL="114300" distR="114300" simplePos="0" relativeHeight="251643904" behindDoc="0" locked="0" layoutInCell="1" allowOverlap="1" wp14:anchorId="1E047F13" wp14:editId="2D8BB2F0">
                 <wp:simplePos x="0" y="0"/>
                 <wp:positionH relativeFrom="column">
                   <wp:posOffset>446405</wp:posOffset>
@@ -2937,7 +2936,7 @@
           </mc:Choice>
           <mc:Fallback>
             <w:pict>
-              <v:shape w14:anchorId="1E047F13" id="_x0000_s1031" type="#_x0000_t202" style="position:absolute;left:0;text-align:left;margin-left:35.15pt;margin-top:11.25pt;width:186.95pt;height:110.55pt;flip:x;z-index:251666432;visibility:visible;mso-wrap-style:square;mso-width-percent:400;mso-height-percent:200;mso-wrap-distance-left:9pt;mso-wrap-distance-top:0;mso-wrap-distance-right:9pt;mso-wrap-distance-bottom:0;mso-position-horizontal:absolute;mso-position-horizontal-relative:text;mso-position-vertical:absolute;mso-position-vertical-relative:text;mso-width-percent:400;mso-height-percent:200;mso-width-relative:margin;mso-height-relative:margin;v-text-anchor:top" o:gfxdata="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" filled="f" stroked="f">
+              <v:shape w14:anchorId="1E047F13" id="_x0000_s1031" type="#_x0000_t202" style="position:absolute;left:0;text-align:left;margin-left:35.15pt;margin-top:11.25pt;width:186.95pt;height:110.55pt;flip:x;z-index:251643904;visibility:visible;mso-wrap-style:square;mso-width-percent:400;mso-height-percent:200;mso-wrap-distance-left:9pt;mso-wrap-distance-top:0;mso-wrap-distance-right:9pt;mso-wrap-distance-bottom:0;mso-position-horizontal:absolute;mso-position-horizontal-relative:text;mso-position-vertical:absolute;mso-position-vertical-relative:text;mso-width-percent:400;mso-height-percent:200;mso-width-relative:margin;mso-height-relative:margin;v-text-anchor:top" o:gfxdata="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" filled="f" stroked="f">
                 <v:textbox style="mso-fit-shape-to-text:t">
                   <w:txbxContent>
                     <w:p>
@@ -2990,7 +2989,7 @@
         <mc:AlternateContent>
           <mc:Choice Requires="wps">
             <w:drawing>
-              <wp:anchor distT="0" distB="0" distL="114300" distR="114300" simplePos="0" relativeHeight="251682816" behindDoc="0" locked="0" layoutInCell="1" allowOverlap="1" wp14:anchorId="635C77C4" wp14:editId="6D6B82D7">
+              <wp:anchor distT="0" distB="0" distL="114300" distR="114300" simplePos="0" relativeHeight="251664384" behindDoc="0" locked="0" layoutInCell="1" allowOverlap="1" wp14:anchorId="635C77C4" wp14:editId="6D6B82D7">
                 <wp:simplePos x="0" y="0"/>
                 <wp:positionH relativeFrom="column">
                   <wp:posOffset>5697220</wp:posOffset>
@@ -3043,7 +3042,7 @@
           </mc:Choice>
           <mc:Fallback>
             <w:pict>
-              <v:shape w14:anchorId="3EB3CE28" id="מחבר חץ ישר 19" o:spid="_x0000_s1026" type="#_x0000_t32" style="position:absolute;margin-left:448.6pt;margin-top:6.9pt;width:0;height:38.35pt;z-index:251682816;visibility:visible;mso-wrap-style:square;mso-width-percent:0;mso-height-percent:0;mso-wrap-distance-left:9pt;mso-wrap-distance-top:0;mso-wrap-distance-right:9pt;mso-wrap-distance-bottom:0;mso-position-horizontal:absolute;mso-position-horizontal-relative:text;mso-position-vertical:absolute;mso-position-vertical-relative:text;mso-width-percent:0;mso-height-percent:0;mso-width-relative:margin;mso-height-relative:margin" o:gfxdata="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">
+              <v:shape w14:anchorId="4E832E66" id="מחבר חץ ישר 19" o:spid="_x0000_s1026" type="#_x0000_t32" style="position:absolute;margin-left:448.6pt;margin-top:6.9pt;width:0;height:38.35pt;z-index:251664384;visibility:visible;mso-wrap-style:square;mso-width-percent:0;mso-height-percent:0;mso-wrap-distance-left:9pt;mso-wrap-distance-top:0;mso-wrap-distance-right:9pt;mso-wrap-distance-bottom:0;mso-position-horizontal:absolute;mso-position-horizontal-relative:text;mso-position-vertical:absolute;mso-position-vertical-relative:text;mso-width-percent:0;mso-height-percent:0;mso-width-relative:margin;mso-height-relative:margin" o:gfxdata="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">
                 <v:stroke endarrow="open"/>
               </v:shape>
             </w:pict>
@@ -3058,7 +3057,7 @@
         <mc:AlternateContent>
           <mc:Choice Requires="wps">
             <w:drawing>
-              <wp:anchor distT="0" distB="0" distL="114300" distR="114300" simplePos="0" relativeHeight="251667456" behindDoc="0" locked="0" layoutInCell="1" allowOverlap="1" wp14:anchorId="5087522A" wp14:editId="7267EA00">
+              <wp:anchor distT="0" distB="0" distL="114300" distR="114300" simplePos="0" relativeHeight="251645952" behindDoc="0" locked="0" layoutInCell="1" allowOverlap="1" wp14:anchorId="5087522A" wp14:editId="7267EA00">
                 <wp:simplePos x="0" y="0"/>
                 <wp:positionH relativeFrom="column">
                   <wp:posOffset>1632857</wp:posOffset>
@@ -3110,7 +3109,7 @@
           </mc:Choice>
           <mc:Fallback>
             <w:pict>
-              <v:shape w14:anchorId="47DDD33A" id="מחבר חץ ישר 7" o:spid="_x0000_s1026" type="#_x0000_t32" style="position:absolute;margin-left:128.55pt;margin-top:.6pt;width:.6pt;height:46.6pt;flip:x;z-index:251667456;visibility:visible;mso-wrap-style:square;mso-wrap-distance-left:9pt;mso-wrap-distance-top:0;mso-wrap-distance-right:9pt;mso-wrap-distance-bottom:0;mso-position-horizontal:absolute;mso-position-horizontal-relative:text;mso-position-vertical:absolute;mso-position-vertical-relative:text" o:gfxdata="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" strokecolor="black [3040]">
+              <v:shape w14:anchorId="23E84267" id="מחבר חץ ישר 7" o:spid="_x0000_s1026" type="#_x0000_t32" style="position:absolute;margin-left:128.55pt;margin-top:.6pt;width:.6pt;height:46.6pt;flip:x;z-index:251645952;visibility:visible;mso-wrap-style:square;mso-wrap-distance-left:9pt;mso-wrap-distance-top:0;mso-wrap-distance-right:9pt;mso-wrap-distance-bottom:0;mso-position-horizontal:absolute;mso-position-horizontal-relative:text;mso-position-vertical:absolute;mso-position-vertical-relative:text" o:gfxdata="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" strokecolor="black [3040]">
                 <v:stroke endarrow="open"/>
               </v:shape>
             </w:pict>
@@ -3123,7 +3122,7 @@
           <w:noProof/>
         </w:rPr>
         <w:drawing>
-          <wp:anchor distT="0" distB="0" distL="114300" distR="114300" simplePos="0" relativeHeight="251662336" behindDoc="1" locked="0" layoutInCell="1" allowOverlap="1" wp14:anchorId="1788EC8D" wp14:editId="7AE79C16">
+          <wp:anchor distT="0" distB="0" distL="114300" distR="114300" simplePos="0" relativeHeight="251639808" behindDoc="1" locked="0" layoutInCell="1" allowOverlap="1" wp14:anchorId="1788EC8D" wp14:editId="7AE79C16">
             <wp:simplePos x="0" y="0"/>
             <wp:positionH relativeFrom="column">
               <wp:posOffset>163830</wp:posOffset>
@@ -3208,7 +3207,7 @@
         <mc:AlternateContent>
           <mc:Choice Requires="wps">
             <w:drawing>
-              <wp:anchor distT="0" distB="0" distL="114300" distR="114300" simplePos="0" relativeHeight="251680768" behindDoc="0" locked="0" layoutInCell="1" allowOverlap="1" wp14:anchorId="225BE10B" wp14:editId="39D52FF3">
+              <wp:anchor distT="0" distB="0" distL="114300" distR="114300" simplePos="0" relativeHeight="251662336" behindDoc="0" locked="0" layoutInCell="1" allowOverlap="1" wp14:anchorId="225BE10B" wp14:editId="39D52FF3">
                 <wp:simplePos x="0" y="0"/>
                 <wp:positionH relativeFrom="column">
                   <wp:posOffset>-165335</wp:posOffset>
@@ -3260,7 +3259,7 @@
           </mc:Choice>
           <mc:Fallback>
             <w:pict>
-              <v:shape w14:anchorId="1D00F8C5" id="מחבר חץ ישר 18" o:spid="_x0000_s1026" type="#_x0000_t32" style="position:absolute;margin-left:-13pt;margin-top:-113.4pt;width:26.05pt;height:3.05pt;flip:y;z-index:251680768;visibility:visible;mso-wrap-style:square;mso-wrap-distance-left:9pt;mso-wrap-distance-top:0;mso-wrap-distance-right:9pt;mso-wrap-distance-bottom:0;mso-position-horizontal:absolute;mso-position-horizontal-relative:text;mso-position-vertical:absolute;mso-position-vertical-relative:text" o:gfxdata="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" strokecolor="black [3040]">
+              <v:shape w14:anchorId="69CF16A0" id="מחבר חץ ישר 18" o:spid="_x0000_s1026" type="#_x0000_t32" style="position:absolute;margin-left:-13pt;margin-top:-113.4pt;width:26.05pt;height:3.05pt;flip:y;z-index:251662336;visibility:visible;mso-wrap-style:square;mso-wrap-distance-left:9pt;mso-wrap-distance-top:0;mso-wrap-distance-right:9pt;mso-wrap-distance-bottom:0;mso-position-horizontal:absolute;mso-position-horizontal-relative:text;mso-position-vertical:absolute;mso-position-vertical-relative:text" o:gfxdata="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" strokecolor="black [3040]">
                 <v:stroke endarrow="open"/>
               </v:shape>
             </w:pict>
@@ -3275,7 +3274,7 @@
         <mc:AlternateContent>
           <mc:Choice Requires="wps">
             <w:drawing>
-              <wp:anchor distT="0" distB="0" distL="114300" distR="114300" simplePos="0" relativeHeight="251679744" behindDoc="0" locked="0" layoutInCell="1" allowOverlap="1" wp14:anchorId="429D45A9" wp14:editId="268629B5">
+              <wp:anchor distT="0" distB="0" distL="114300" distR="114300" simplePos="0" relativeHeight="251660288" behindDoc="0" locked="0" layoutInCell="1" allowOverlap="1" wp14:anchorId="429D45A9" wp14:editId="268629B5">
                 <wp:simplePos x="0" y="0"/>
                 <wp:positionH relativeFrom="column">
                   <wp:posOffset>-180575</wp:posOffset>
@@ -3324,7 +3323,7 @@
           </mc:Choice>
           <mc:Fallback>
             <w:pict>
-              <v:line w14:anchorId="75FA2054" id="מחבר ישר 17" o:spid="_x0000_s1026" style="position:absolute;flip:y;z-index:251679744;visibility:visible;mso-wrap-style:square;mso-wrap-distance-left:9pt;mso-wrap-distance-top:0;mso-wrap-distance-right:9pt;mso-wrap-distance-bottom:0;mso-position-horizontal:absolute;mso-position-horizontal-relative:text;mso-position-vertical:absolute;mso-position-vertical-relative:text" from="-14.2pt,-110.4pt" to="-13pt,-7.55pt" o:gfxdata="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" strokecolor="black [3040]"/>
+              <v:line w14:anchorId="0797715C" id="מחבר ישר 17" o:spid="_x0000_s1026" style="position:absolute;flip:y;z-index:251660288;visibility:visible;mso-wrap-style:square;mso-wrap-distance-left:9pt;mso-wrap-distance-top:0;mso-wrap-distance-right:9pt;mso-wrap-distance-bottom:0;mso-position-horizontal:absolute;mso-position-horizontal-relative:text;mso-position-vertical:absolute;mso-position-vertical-relative:text" from="-14.2pt,-110.4pt" to="-13pt,-7.55pt" o:gfxdata="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" strokecolor="black [3040]"/>
             </w:pict>
           </mc:Fallback>
         </mc:AlternateContent>
@@ -3337,7 +3336,7 @@
         <mc:AlternateContent>
           <mc:Choice Requires="wps">
             <w:drawing>
-              <wp:anchor distT="0" distB="0" distL="114300" distR="114300" simplePos="0" relativeHeight="251678720" behindDoc="0" locked="0" layoutInCell="1" allowOverlap="1" wp14:anchorId="03FAB8E8" wp14:editId="44945FF1">
+              <wp:anchor distT="0" distB="0" distL="114300" distR="114300" simplePos="0" relativeHeight="251658240" behindDoc="0" locked="0" layoutInCell="1" allowOverlap="1" wp14:anchorId="03FAB8E8" wp14:editId="44945FF1">
                 <wp:simplePos x="0" y="0"/>
                 <wp:positionH relativeFrom="column">
                   <wp:posOffset>-1190625</wp:posOffset>
@@ -3423,7 +3422,7 @@
           </mc:Choice>
           <mc:Fallback>
             <w:pict>
-              <v:shape w14:anchorId="03FAB8E8" id="_x0000_s1032" type="#_x0000_t202" style="position:absolute;left:0;text-align:left;margin-left:-93.75pt;margin-top:-7.8pt;width:186.95pt;height:110.55pt;flip:x;z-index:251678720;visibility:visible;mso-wrap-style:square;mso-width-percent:400;mso-height-percent:200;mso-wrap-distance-left:9pt;mso-wrap-distance-top:0;mso-wrap-distance-right:9pt;mso-wrap-distance-bottom:0;mso-position-horizontal:absolute;mso-position-horizontal-relative:text;mso-position-vertical:absolute;mso-position-vertical-relative:text;mso-width-percent:400;mso-height-percent:200;mso-width-relative:margin;mso-height-relative:margin;v-text-anchor:top" o:gfxdata="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" filled="f" stroked="f">
+              <v:shape w14:anchorId="03FAB8E8" id="_x0000_s1032" type="#_x0000_t202" style="position:absolute;left:0;text-align:left;margin-left:-93.75pt;margin-top:-7.8pt;width:186.95pt;height:110.55pt;flip:x;z-index:251658240;visibility:visible;mso-wrap-style:square;mso-width-percent:400;mso-height-percent:200;mso-wrap-distance-left:9pt;mso-wrap-distance-top:0;mso-wrap-distance-right:9pt;mso-wrap-distance-bottom:0;mso-position-horizontal:absolute;mso-position-horizontal-relative:text;mso-position-vertical:absolute;mso-position-vertical-relative:text;mso-width-percent:400;mso-height-percent:200;mso-width-relative:margin;mso-height-relative:margin;v-text-anchor:top" o:gfxdata="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" filled="f" stroked="f">
                 <v:textbox style="mso-fit-shape-to-text:t">
                   <w:txbxContent>
                     <w:p>
@@ -3714,10 +3713,9 @@
       </w:pPr>
       <w:r>
         <w:rPr>
-          <w:rFonts w:ascii="Courier New" w:hAnsi="Courier New" w:cs="Courier New" w:hint="cs"/>
-          <w:rtl/>
-        </w:rPr>
-        <w:lastRenderedPageBreak/>
+          <w:rFonts w:hint="cs"/>
+          <w:rtl/>
+        </w:rPr>
         <w:t>אובייקט</w:t>
       </w:r>
       <w:r>
@@ -3725,14 +3723,7 @@
           <w:rFonts w:hint="cs"/>
           <w:rtl/>
         </w:rPr>
-        <w:t xml:space="preserve"> </w:t>
-      </w:r>
-      <w:r>
-        <w:rPr>
-          <w:rFonts w:ascii="Courier New" w:hAnsi="Courier New" w:cs="Courier New" w:hint="cs"/>
-          <w:rtl/>
-        </w:rPr>
-        <w:t>משחק</w:t>
+        <w:t xml:space="preserve"> משחק</w:t>
       </w:r>
     </w:p>
     <w:p>
@@ -4223,6 +4214,7 @@
     <w:p>
       <w:pPr>
         <w:rPr>
+          <w:rFonts w:hint="cs"/>
           <w:rtl/>
         </w:rPr>
       </w:pPr>
@@ -4293,7 +4285,58 @@
           <w:rFonts w:hint="cs"/>
           <w:rtl/>
         </w:rPr>
-        <w:t xml:space="preserve"> ולכן עדיין לא רואים את הרכיב. כדי שנוכל לראות אותו, נקח תמונה כלשהי מהמחשב שלנו, נשים אותה בתיקיית </w:t>
+        <w:t xml:space="preserve"> ולכן עדיין לא רואים את הרכיב. כדי שנוכל לראות אותו, נקח תמונה כלשהי מהמחשב שלנו</w:t>
+      </w:r>
+      <w:r>
+        <w:rPr>
+          <w:rFonts w:hint="cs"/>
+          <w:rtl/>
+        </w:rPr>
+        <w:t xml:space="preserve"> (או נוריד מהאינטרנט </w:t>
+      </w:r>
+      <w:r>
+        <w:rPr>
+          <w:rtl/>
+        </w:rPr>
+        <w:t>–</w:t>
+      </w:r>
+      <w:r>
+        <w:rPr>
+          <w:rFonts w:hint="cs"/>
+          <w:rtl/>
+        </w:rPr>
+        <w:t xml:space="preserve"> ניתן למצוא תמונות חינמיות במנוע החיפוש </w:t>
+      </w:r>
+      <w:r>
+        <w:t>Creative Commons Search</w:t>
+      </w:r>
+      <w:r>
+        <w:rPr>
+          <w:rFonts w:hint="cs"/>
+          <w:rtl/>
+        </w:rPr>
+        <w:t>)</w:t>
+      </w:r>
+      <w:r>
+        <w:rPr>
+          <w:rFonts w:hint="cs"/>
+          <w:rtl/>
+        </w:rPr>
+        <w:t xml:space="preserve">, </w:t>
+      </w:r>
+      <w:r>
+        <w:rPr>
+          <w:rFonts w:hint="cs"/>
+          <w:rtl/>
+        </w:rPr>
+        <w:t>ו</w:t>
+      </w:r>
+      <w:r>
+        <w:rPr>
+          <w:rFonts w:hint="cs"/>
+          <w:rtl/>
+        </w:rPr>
+        <w:t xml:space="preserve">נשים אותה בתיקיית </w:t>
       </w:r>
       <w:r>
         <w:t>assets</w:t>
@@ -4303,24 +4346,249 @@
           <w:rFonts w:hint="cs"/>
           <w:rtl/>
         </w:rPr>
-        <w:t xml:space="preserve">, ונגרור אותה על הרכיב. </w:t>
-      </w:r>
-    </w:p>
-    <w:p>
-      <w:pPr>
-        <w:rPr>
-          <w:rtl/>
-        </w:rPr>
-      </w:pPr>
-      <w:r>
-        <w:rPr>
-          <w:rFonts w:hint="cs"/>
-          <w:rtl/>
-        </w:rPr>
-        <w:t xml:space="preserve">עכשיו סוף סוף רואים את האובייקט שלנו על המסך! ואפשר גם להזיז אותו ע"י שינוי הערכים ב </w:t>
-      </w:r>
-      <w:r>
-        <w:t>transform</w:t>
+        <w:t xml:space="preserve">.  עכשיו אפשר לגרור את קובץ התמונה מתיקיית </w:t>
+      </w:r>
+      <w:r>
+        <w:rPr>
+          <w:rFonts w:hint="cs"/>
+        </w:rPr>
+        <w:t>A</w:t>
+      </w:r>
+      <w:r>
+        <w:t>ssets</w:t>
+      </w:r>
+      <w:r>
+        <w:rPr>
+          <w:rFonts w:hint="cs"/>
+          <w:rtl/>
+        </w:rPr>
+        <w:t xml:space="preserve"> על </w:t>
+      </w:r>
+      <w:r>
+        <w:rPr>
+          <w:rFonts w:hint="cs"/>
+          <w:rtl/>
+        </w:rPr>
+        <w:t>הרכיב</w:t>
+      </w:r>
+      <w:r>
+        <w:rPr>
+          <w:rFonts w:hint="cs"/>
+          <w:rtl/>
+        </w:rPr>
+        <w:t xml:space="preserve">, או ללחוץ על העיגולון הקטן ליד השדה של ה </w:t>
+      </w:r>
+      <w:r>
+        <w:t>sprite</w:t>
+      </w:r>
+      <w:r>
+        <w:rPr>
+          <w:rFonts w:hint="cs"/>
+          <w:rtl/>
+        </w:rPr>
+        <w:t xml:space="preserve"> ולבחור את קובץ התמונה.</w:t>
+      </w:r>
+    </w:p>
+    <w:p>
+      <w:pPr>
+        <w:rPr>
+          <w:rtl/>
+        </w:rPr>
+      </w:pPr>
+      <w:r>
+        <w:rPr>
+          <w:rFonts w:hint="cs"/>
+          <w:rtl/>
+        </w:rPr>
+        <w:t xml:space="preserve">עכשיו סוף סוף רואים את האובייקט שלנו על המסך! </w:t>
+      </w:r>
+    </w:p>
+    <w:p>
+      <w:pPr>
+        <w:rPr>
+          <w:rtl/>
+        </w:rPr>
+      </w:pPr>
+    </w:p>
+    <w:p>
+      <w:pPr>
+        <w:pStyle w:val="Heading2"/>
+        <w:rPr>
+          <w:rtl/>
+        </w:rPr>
+      </w:pPr>
+      <w:r>
+        <w:rPr>
+          <w:rFonts w:hint="cs"/>
+          <w:rtl/>
+        </w:rPr>
+        <w:t>יצירת קוביה</w:t>
+      </w:r>
+    </w:p>
+    <w:p>
+      <w:pPr>
+        <w:rPr>
+          <w:rtl/>
+        </w:rPr>
+      </w:pPr>
+      <w:r>
+        <w:rPr>
+          <w:rFonts w:hint="cs"/>
+          <w:rtl/>
+        </w:rPr>
+        <w:t xml:space="preserve">לצורך דוגמא </w:t>
+      </w:r>
+      <w:r>
+        <w:rPr>
+          <w:rFonts w:hint="cs"/>
+          <w:rtl/>
+        </w:rPr>
+        <w:t xml:space="preserve">נוספת, </w:t>
+      </w:r>
+      <w:r>
+        <w:rPr>
+          <w:rFonts w:hint="cs"/>
+          <w:rtl/>
+        </w:rPr>
+        <w:t>ניצור אובייקט מסוג קובייה</w:t>
+      </w:r>
+      <w:r>
+        <w:rPr>
+          <w:rFonts w:hint="cs"/>
+          <w:rtl/>
+        </w:rPr>
+        <w:t xml:space="preserve"> (מהתפריט הראשי: </w:t>
+      </w:r>
+      <w:r>
+        <w:rPr>
+          <w:rFonts w:hint="cs"/>
+        </w:rPr>
+        <w:t>G</w:t>
+      </w:r>
+      <w:r>
+        <w:t>ameObject -&gt; 3D -&gt; Cube</w:t>
+      </w:r>
+      <w:r>
+        <w:rPr>
+          <w:rFonts w:hint="cs"/>
+          <w:rtl/>
+        </w:rPr>
+        <w:t>).</w:t>
+      </w:r>
+      <w:r>
+        <w:rPr>
+          <w:rFonts w:hint="cs"/>
+          <w:rtl/>
+        </w:rPr>
+        <w:t xml:space="preserve"> </w:t>
+      </w:r>
+      <w:r>
+        <w:rPr>
+          <w:rFonts w:hint="cs"/>
+          <w:rtl/>
+        </w:rPr>
+        <w:t xml:space="preserve">כדי </w:t>
+      </w:r>
+      <w:r>
+        <w:rPr>
+          <w:rFonts w:hint="cs"/>
+          <w:rtl/>
+        </w:rPr>
+        <w:t xml:space="preserve">שיהיה לנו קל לזהות אותה ניתן לה שם. </w:t>
+      </w:r>
+      <w:r>
+        <w:rPr>
+          <w:rFonts w:hint="cs"/>
+          <w:rtl/>
+        </w:rPr>
+        <w:t xml:space="preserve"> שימו לב שלקוביה כבר יש </w:t>
+      </w:r>
+      <w:r>
+        <w:rPr>
+          <w:rFonts w:hint="cs"/>
+        </w:rPr>
+        <w:t>R</w:t>
+      </w:r>
+      <w:r>
+        <w:t>enderer</w:t>
+      </w:r>
+      <w:r>
+        <w:rPr>
+          <w:rFonts w:hint="cs"/>
+          <w:rtl/>
+        </w:rPr>
+        <w:t xml:space="preserve"> (שנקרא </w:t>
+      </w:r>
+      <w:r>
+        <w:rPr>
+          <w:rFonts w:hint="cs"/>
+        </w:rPr>
+        <w:t>M</w:t>
+      </w:r>
+      <w:r>
+        <w:t>esh Renderer</w:t>
+      </w:r>
+      <w:r>
+        <w:rPr>
+          <w:rFonts w:hint="cs"/>
+          <w:rtl/>
+        </w:rPr>
+        <w:t>), ולכן כבר רואים אותה על המסך.</w:t>
+      </w:r>
+    </w:p>
+    <w:p>
+      <w:pPr>
+        <w:rPr>
+          <w:rtl/>
+        </w:rPr>
+      </w:pPr>
+      <w:r>
+        <w:rPr>
+          <w:rFonts w:hint="cs"/>
+          <w:rtl/>
+        </w:rPr>
+        <w:t>הדבר הבא שוודאי נרצה לדעת הוא כיצד ניתן ליצור מניפולציות על האובייקט, כלומר לשנות את הגודל של האובייקט, מיקום סיבוב וכדו'.</w:t>
+      </w:r>
+      <w:r>
+        <w:rPr>
+          <w:rFonts w:hint="cs"/>
+          <w:rtl/>
+        </w:rPr>
+        <w:t xml:space="preserve"> </w:t>
+      </w:r>
+      <w:r>
+        <w:rPr>
+          <w:rFonts w:hint="cs"/>
+          <w:rtl/>
+        </w:rPr>
+        <w:t>יש שתי דרכים עיקריות ליצירת מניפולציות על אובייקטים:</w:t>
+      </w:r>
+    </w:p>
+    <w:p>
+      <w:pPr>
+        <w:rPr>
+          <w:rtl/>
+        </w:rPr>
+      </w:pPr>
+      <w:r>
+        <w:rPr>
+          <w:rFonts w:hint="cs"/>
+          <w:rtl/>
+        </w:rPr>
+        <w:t xml:space="preserve"> 1) בחלון של האינספקטור (</w:t>
+      </w:r>
+      <w:r>
+        <w:t>Inspector hierarchy</w:t>
+      </w:r>
+      <w:r>
+        <w:rPr>
+          <w:rFonts w:hint="cs"/>
+          <w:rtl/>
+        </w:rPr>
+        <w:t>)  יש לנו אזור שמיועד למניפולציות על האובייקט עליו אנו עובדים-</w:t>
+      </w:r>
+      <w:r>
+        <w:t>Transform</w:t>
       </w:r>
       <w:r>
         <w:rPr>
@@ -4329,94 +4597,104 @@
         </w:rPr>
         <w:t>.</w:t>
       </w:r>
-    </w:p>
-    <w:p>
-      <w:pPr>
-        <w:rPr>
-          <w:rtl/>
-        </w:rPr>
-      </w:pPr>
-    </w:p>
-    <w:p>
-      <w:pPr>
-        <w:pStyle w:val="Heading2"/>
-        <w:rPr>
-          <w:rtl/>
-        </w:rPr>
-      </w:pPr>
-      <w:r>
-        <w:rPr>
-          <w:rFonts w:hint="cs"/>
-          <w:rtl/>
-        </w:rPr>
-        <w:t>יצירת קוביה</w:t>
-      </w:r>
-    </w:p>
-    <w:p>
-      <w:pPr>
-        <w:rPr>
-          <w:rtl/>
-        </w:rPr>
-      </w:pPr>
-      <w:r>
-        <w:rPr>
-          <w:rFonts w:hint="cs"/>
-          <w:rtl/>
-        </w:rPr>
-        <w:t xml:space="preserve">לצורך דוגמא </w:t>
-      </w:r>
-      <w:r>
-        <w:rPr>
-          <w:rFonts w:hint="cs"/>
-          <w:rtl/>
-        </w:rPr>
-        <w:t xml:space="preserve">נוספת, </w:t>
-      </w:r>
-      <w:r>
-        <w:rPr>
-          <w:rFonts w:hint="cs"/>
-          <w:rtl/>
-        </w:rPr>
-        <w:t xml:space="preserve">ניצור אובייקט מסוג קובייה, ובשביל שיהיה לנו קל לזהות אותה ניתן לה שם. </w:t>
-      </w:r>
-      <w:r>
-        <w:rPr>
-          <w:rFonts w:hint="cs"/>
+      <w:r>
+        <w:rPr>
           <w:rtl/>
         </w:rPr>
         <w:br/>
-        <w:t>הדבר הבא שוודאי נרצה לדעת הוא כיצד ניתן ליצור מניפולציות על האובייקט, כלומר לשנות את הגודל של האובייקט, מיקום סיבוב וכדו'.</w:t>
-      </w:r>
-      <w:r>
-        <w:rPr>
-          <w:rFonts w:hint="cs"/>
+      </w:r>
+      <w:r>
+        <w:rPr>
+          <w:rFonts w:hint="cs"/>
+          <w:rtl/>
+        </w:rPr>
+        <w:t xml:space="preserve">ב- </w:t>
+      </w:r>
+      <w:r>
+        <w:rPr>
+          <w:rFonts w:hint="cs"/>
+          <w:rtl/>
+        </w:rPr>
+        <w:t xml:space="preserve"> </w:t>
+      </w:r>
+      <w:r>
+        <w:t>Transform</w:t>
+      </w:r>
+      <w:r>
+        <w:rPr>
+          <w:rFonts w:hint="cs"/>
+          <w:rtl/>
+        </w:rPr>
+        <w:t xml:space="preserve"> יש לנו את האפשרות לשנות את המיקום של האובייקט יחסית לציר ה-</w:t>
+      </w:r>
+      <w:r>
+        <w:t xml:space="preserve">x ,y </w:t>
+      </w:r>
+      <w:r>
+        <w:rPr>
+          <w:rFonts w:hint="cs"/>
+          <w:rtl/>
+        </w:rPr>
+        <w:t xml:space="preserve"> ו-</w:t>
+      </w:r>
+      <w:r>
+        <w:t xml:space="preserve">z </w:t>
+      </w:r>
+      <w:r>
+        <w:rPr>
+          <w:rFonts w:hint="cs"/>
+          <w:rtl/>
+        </w:rPr>
+        <w:t xml:space="preserve"> של המסך הראשי. מתחת לזה יש את האפשרות לסובב את האובייקט, ומתחת לזה ניתן לשנות את גודל האובייקט בהתאם לצירים.</w:t>
+      </w:r>
+      <w:r>
+        <w:rPr>
           <w:rtl/>
         </w:rPr>
         <w:br/>
-        <w:t>יש שתי דרכים עיקריות ליצירת מניפולציות על אובייקטים: 1) בחלון של האינספקטור (</w:t>
-      </w:r>
-      <w:r>
-        <w:t>Inspector hierarchy</w:t>
-      </w:r>
-      <w:r>
-        <w:rPr>
-          <w:rFonts w:hint="cs"/>
-          <w:rtl/>
-        </w:rPr>
-        <w:t>)  יש לנו אזור שמיועד למניפולציות על האובייקט עליו אנו עובדים-</w:t>
-      </w:r>
-      <w:r>
-        <w:t>Transform</w:t>
-      </w:r>
-      <w:r>
-        <w:rPr>
-          <w:rFonts w:hint="cs"/>
-          <w:rtl/>
-        </w:rPr>
-        <w:t>.</w:t>
-      </w:r>
-      <w:r>
-        <w:rPr>
+      </w:r>
+      <w:r>
+        <w:rPr>
+          <w:rFonts w:hint="cs"/>
+          <w:rtl/>
+        </w:rPr>
+        <w:lastRenderedPageBreak/>
+        <w:t>כמובן ששימוש ב</w:t>
+      </w:r>
+      <w:r>
+        <w:t xml:space="preserve"> transform </w:t>
+      </w:r>
+      <w:r>
+        <w:rPr>
+          <w:rFonts w:hint="cs"/>
+          <w:rtl/>
+        </w:rPr>
+        <w:t xml:space="preserve">הוא הרבה פחות אינטואיטיבי, נשתמש בו בעיקר כדי להשוות גדלים/מיקום של אובייקטים, או ,כפי שנראה בהמשך, לגרום לאובייקט לנוע בקו אחיד. </w:t>
+      </w:r>
+    </w:p>
+    <w:p>
+      <w:pPr>
+        <w:rPr>
+          <w:rtl/>
+        </w:rPr>
+      </w:pPr>
+      <w:r>
+        <w:rPr>
+          <w:rFonts w:hint="cs"/>
+          <w:rtl/>
+        </w:rPr>
+        <w:t>2) דרך שניה ליצור מניפולציות על אובייקטים היא ע"י המניפולטורים המופיעים בצד שמאל למעלה</w:t>
+      </w:r>
+      <w:r>
+        <w:rPr>
+          <w:rFonts w:hint="cs"/>
+          <w:rtl/>
+        </w:rPr>
+        <w:t>:</w:t>
+      </w:r>
+      <w:r>
+        <w:rPr>
+          <w:rFonts w:hint="cs"/>
           <w:rtl/>
         </w:rPr>
         <w:br/>
@@ -4426,109 +4704,15 @@
           <w:rFonts w:hint="cs"/>
           <w:rtl/>
         </w:rPr>
-        <w:t xml:space="preserve">ב- </w:t>
-      </w:r>
-      <w:r>
-        <w:rPr>
-          <w:rFonts w:hint="cs"/>
-          <w:rtl/>
-        </w:rPr>
         <w:t xml:space="preserve"> </w:t>
       </w:r>
       <w:r>
-        <w:t>Transform</w:t>
-      </w:r>
-      <w:r>
-        <w:rPr>
-          <w:rFonts w:hint="cs"/>
-          <w:rtl/>
-        </w:rPr>
-        <w:t xml:space="preserve"> יש לנו את האפשרות לשנות את המיקום של האובייקט יחסית לציר ה-</w:t>
-      </w:r>
-      <w:r>
-        <w:t xml:space="preserve">x ,y </w:t>
-      </w:r>
-      <w:r>
-        <w:rPr>
-          <w:rFonts w:hint="cs"/>
-          <w:rtl/>
-        </w:rPr>
-        <w:t xml:space="preserve"> ו-</w:t>
-      </w:r>
-      <w:r>
-        <w:t xml:space="preserve">z </w:t>
-      </w:r>
-      <w:r>
-        <w:rPr>
-          <w:rFonts w:hint="cs"/>
-          <w:rtl/>
-        </w:rPr>
-        <w:t xml:space="preserve"> של המסך הראשי. מתחת לזה יש את האפשרות לסובב את האובייקט, ומתחת לזה ניתן לשנות את גודל האובייקט בהתאם לצירים.</w:t>
-      </w:r>
-      <w:r>
-        <w:rPr>
-          <w:rtl/>
-        </w:rPr>
-        <w:br/>
-      </w:r>
-      <w:r>
-        <w:rPr>
-          <w:rFonts w:hint="cs"/>
-          <w:rtl/>
-        </w:rPr>
-        <w:t>כמובן ששימוש ב</w:t>
-      </w:r>
-      <w:r>
-        <w:t xml:space="preserve"> transform </w:t>
-      </w:r>
-      <w:r>
-        <w:rPr>
-          <w:rFonts w:hint="cs"/>
-          <w:rtl/>
-        </w:rPr>
-        <w:t xml:space="preserve">הוא הרבה פחות אינטואיטיבי, נשתמש בו בעיקר כדי להשוות גדלים/מיקום של אובייקטים, או ,כפי שנראה בהמשך, לגרום לאובייקט לנוע בקו אחיד. </w:t>
-      </w:r>
-      <w:r>
-        <w:rPr>
-          <w:rtl/>
-        </w:rPr>
-        <w:br/>
-      </w:r>
-      <w:r>
-        <w:rPr>
-          <w:rFonts w:hint="cs"/>
-          <w:rtl/>
-        </w:rPr>
-        <w:t>2) דרך שניה ליצור מניפולציות על אובייקטים היא ע"י המניפולטורים המופיעים בצד שמאל למעלה</w:t>
-      </w:r>
-      <w:r>
-        <w:rPr>
-          <w:rFonts w:hint="cs"/>
-          <w:rtl/>
-        </w:rPr>
-        <w:t>:</w:t>
-      </w:r>
-      <w:r>
-        <w:rPr>
-          <w:rFonts w:hint="cs"/>
-          <w:rtl/>
-        </w:rPr>
-        <w:br/>
-      </w:r>
-      <w:r>
         <w:rPr>
           <w:rFonts w:hint="cs"/>
           <w:rtl/>
         </w:rPr>
         <w:t xml:space="preserve"> </w:t>
       </w:r>
-      <w:r>
-        <w:rPr>
-          <w:rFonts w:hint="cs"/>
-          <w:rtl/>
-        </w:rPr>
-        <w:t xml:space="preserve"> </w:t>
-      </w:r>
     </w:p>
     <w:p>
       <w:pPr>
@@ -4573,7 +4757,7 @@
           <w:noProof/>
         </w:rPr>
         <w:drawing>
-          <wp:anchor distT="0" distB="0" distL="114300" distR="114300" simplePos="0" relativeHeight="251687936" behindDoc="1" locked="0" layoutInCell="1" allowOverlap="1" wp14:anchorId="28AC0630" wp14:editId="6A7631C8">
+          <wp:anchor distT="0" distB="0" distL="114300" distR="114300" simplePos="0" relativeHeight="251670528" behindDoc="1" locked="0" layoutInCell="1" allowOverlap="1" wp14:anchorId="28AC0630" wp14:editId="6A7631C8">
             <wp:simplePos x="0" y="0"/>
             <wp:positionH relativeFrom="column">
               <wp:posOffset>6580505</wp:posOffset>
@@ -4648,7 +4832,7 @@
           <w:noProof/>
         </w:rPr>
         <w:drawing>
-          <wp:anchor distT="0" distB="0" distL="114300" distR="114300" simplePos="0" relativeHeight="251686912" behindDoc="1" locked="0" layoutInCell="1" allowOverlap="1" wp14:anchorId="5360B766" wp14:editId="4068938E">
+          <wp:anchor distT="0" distB="0" distL="114300" distR="114300" simplePos="0" relativeHeight="251668480" behindDoc="1" locked="0" layoutInCell="1" allowOverlap="1" wp14:anchorId="5360B766" wp14:editId="4068938E">
             <wp:simplePos x="0" y="0"/>
             <wp:positionH relativeFrom="column">
               <wp:posOffset>6579870</wp:posOffset>
@@ -4756,7 +4940,6 @@
         </w:rPr>
       </w:pPr>
       <w:r>
-        <w:lastRenderedPageBreak/>
         <w:t>Rotate tool</w:t>
       </w:r>
       <w:r>
@@ -4792,7 +4975,7 @@
           <w:noProof/>
         </w:rPr>
         <w:drawing>
-          <wp:anchor distT="0" distB="0" distL="114300" distR="114300" simplePos="0" relativeHeight="251689984" behindDoc="1" locked="0" layoutInCell="1" allowOverlap="1" wp14:anchorId="06F17DB7" wp14:editId="797081C3">
+          <wp:anchor distT="0" distB="0" distL="114300" distR="114300" simplePos="0" relativeHeight="251674624" behindDoc="1" locked="0" layoutInCell="1" allowOverlap="1" wp14:anchorId="06F17DB7" wp14:editId="797081C3">
             <wp:simplePos x="0" y="0"/>
             <wp:positionH relativeFrom="column">
               <wp:posOffset>6581140</wp:posOffset>
@@ -4868,7 +5051,7 @@
           <w:noProof/>
         </w:rPr>
         <w:drawing>
-          <wp:anchor distT="0" distB="0" distL="114300" distR="114300" simplePos="0" relativeHeight="251688960" behindDoc="1" locked="0" layoutInCell="1" allowOverlap="1" wp14:anchorId="6C2EFD17" wp14:editId="61B040E2">
+          <wp:anchor distT="0" distB="0" distL="114300" distR="114300" simplePos="0" relativeHeight="251672576" behindDoc="1" locked="0" layoutInCell="1" allowOverlap="1" wp14:anchorId="6C2EFD17" wp14:editId="61B040E2">
             <wp:simplePos x="0" y="0"/>
             <wp:positionH relativeFrom="column">
               <wp:posOffset>6579870</wp:posOffset>
@@ -4977,7 +5160,7 @@
           <w:noProof/>
         </w:rPr>
         <w:drawing>
-          <wp:anchor distT="0" distB="0" distL="114300" distR="114300" simplePos="0" relativeHeight="251691008" behindDoc="1" locked="0" layoutInCell="1" allowOverlap="1" wp14:anchorId="41B5FCBC" wp14:editId="7DADA1F1">
+          <wp:anchor distT="0" distB="0" distL="114300" distR="114300" simplePos="0" relativeHeight="251676672" behindDoc="1" locked="0" layoutInCell="1" allowOverlap="1" wp14:anchorId="41B5FCBC" wp14:editId="7DADA1F1">
             <wp:simplePos x="0" y="0"/>
             <wp:positionH relativeFrom="column">
               <wp:posOffset>6580505</wp:posOffset>
@@ -5179,7 +5362,247 @@
     </w:p>
     <w:p>
       <w:pPr>
-        <w:rPr>
+        <w:pStyle w:val="Heading2"/>
+      </w:pPr>
+      <w:r>
+        <w:rPr>
+          <w:rFonts w:hint="cs"/>
+          <w:rtl/>
+        </w:rPr>
+        <w:t>יצירת חומרים לאובייקט</w:t>
+      </w:r>
+    </w:p>
+    <w:p>
+      <w:pPr>
+        <w:rPr>
+          <w:rtl/>
+        </w:rPr>
+      </w:pPr>
+      <w:r>
+        <w:rPr>
+          <w:rFonts w:hint="cs"/>
+          <w:rtl/>
+        </w:rPr>
+        <w:t>כל אובייקט חדש שיוצרים עשוי בד"כ מחומר דיפולטיבי. אם נרצה ליצור לאובייקט שלנו חומר או שנרצה שלפחות יהיה לצבע שונה מהאפור שמגיע כברירת מחדל, נצטרך ליצור אובייקט מסוג חומר</w:t>
+      </w:r>
+      <w:r>
+        <w:rPr>
+          <w:rFonts w:hint="cs"/>
+          <w:rtl/>
+        </w:rPr>
+        <w:t xml:space="preserve"> (</w:t>
+      </w:r>
+      <w:r>
+        <w:t>material</w:t>
+      </w:r>
+      <w:r>
+        <w:rPr>
+          <w:rFonts w:hint="cs"/>
+          <w:rtl/>
+        </w:rPr>
+        <w:t>)</w:t>
+      </w:r>
+      <w:r>
+        <w:rPr>
+          <w:rFonts w:hint="cs"/>
+          <w:rtl/>
+        </w:rPr>
+        <w:t xml:space="preserve"> שיתאים לאובייקט עליו הוא יולבש.</w:t>
+      </w:r>
+    </w:p>
+    <w:p>
+      <w:pPr>
+        <w:rPr>
+          <w:rtl/>
+        </w:rPr>
+      </w:pPr>
+      <w:r>
+        <w:rPr>
+          <w:rFonts w:hint="cs"/>
+          <w:rtl/>
+        </w:rPr>
+        <w:t>נהוג ליצור תיקייה של 'חומרים' בחלון של הפרויקט (</w:t>
+      </w:r>
+      <w:r>
+        <w:t>Project view</w:t>
+      </w:r>
+      <w:r>
+        <w:rPr>
+          <w:rFonts w:hint="cs"/>
+          <w:rtl/>
+        </w:rPr>
+        <w:t xml:space="preserve">) וכל חומר חדש לקרוא לו כשם האובייקט שלו, מקף תחתון והמילה </w:t>
+      </w:r>
+      <w:r>
+        <w:t>mat</w:t>
+      </w:r>
+      <w:r>
+        <w:rPr>
+          <w:rFonts w:hint="cs"/>
+          <w:rtl/>
+        </w:rPr>
+        <w:t xml:space="preserve">(קיצור של </w:t>
+      </w:r>
+      <w:r>
+        <w:t>material</w:t>
+      </w:r>
+      <w:r>
+        <w:rPr>
+          <w:rFonts w:hint="cs"/>
+          <w:rtl/>
+        </w:rPr>
+        <w:t xml:space="preserve">),למשל: </w:t>
+      </w:r>
+      <w:r>
+        <w:t>player_mat</w:t>
+      </w:r>
+      <w:r>
+        <w:rPr>
+          <w:rFonts w:hint="cs"/>
+          <w:rtl/>
+        </w:rPr>
+        <w:t>.</w:t>
+      </w:r>
+      <w:r>
+        <w:rPr>
+          <w:rtl/>
+        </w:rPr>
+        <w:br/>
+      </w:r>
+      <w:r>
+        <w:rPr>
+          <w:rFonts w:hint="cs"/>
+          <w:rtl/>
+        </w:rPr>
+        <w:t>בשביל ליצור תיקייה יש ללחוץ מקש ימני בחלון ה-</w:t>
+      </w:r>
+      <w:r>
+        <w:t xml:space="preserve"> </w:t>
+      </w:r>
+      <w:r>
+        <w:t>Project view</w:t>
+      </w:r>
+      <w:r>
+        <w:rPr>
+          <w:rFonts w:hint="cs"/>
+          <w:rtl/>
+        </w:rPr>
+        <w:t xml:space="preserve">-&gt; </w:t>
+      </w:r>
+      <w:r>
+        <w:t xml:space="preserve">create </w:t>
+      </w:r>
+      <w:r>
+        <w:rPr>
+          <w:rFonts w:hint="cs"/>
+          <w:rtl/>
+        </w:rPr>
+        <w:t xml:space="preserve"> -&gt; </w:t>
+      </w:r>
+      <w:r>
+        <w:t>folder</w:t>
+      </w:r>
+      <w:r>
+        <w:rPr>
+          <w:rFonts w:hint="cs"/>
+          <w:rtl/>
+        </w:rPr>
+        <w:t>, לאחר שקראנו לה בשם נרצה להוסיף לה חומרים חדשים לרשימה, לשם כך יש ללחוץ בתיקיה מקש ימני -&gt;</w:t>
+      </w:r>
+      <w:r>
+        <w:t xml:space="preserve"> create </w:t>
+      </w:r>
+      <w:r>
+        <w:rPr>
+          <w:rFonts w:hint="cs"/>
+          <w:rtl/>
+        </w:rPr>
+        <w:t xml:space="preserve"> -&gt;</w:t>
+      </w:r>
+      <w:r>
+        <w:t xml:space="preserve"> material</w:t>
+      </w:r>
+      <w:r>
+        <w:rPr>
+          <w:rFonts w:hint="cs"/>
+          <w:rtl/>
+        </w:rPr>
+        <w:t>.</w:t>
+      </w:r>
+      <w:r>
+        <w:rPr>
+          <w:rtl/>
+        </w:rPr>
+        <w:br/>
+      </w:r>
+      <w:r>
+        <w:rPr>
+          <w:rFonts w:hint="cs"/>
+          <w:rtl/>
+        </w:rPr>
+        <w:t>ובלחיצה על האובייקט חומר ניתן לערוך את החומר בחלון האינספקטור מצד ימין.</w:t>
+      </w:r>
+      <w:r>
+        <w:rPr>
+          <w:rFonts w:hint="cs"/>
+          <w:rtl/>
+        </w:rPr>
+        <w:br/>
+        <w:t xml:space="preserve">אחד היתרונות הגדולים של המנוע הגרפי </w:t>
+      </w:r>
+      <w:r>
+        <w:t>unity</w:t>
+      </w:r>
+      <w:r>
+        <w:rPr>
+          <w:rFonts w:hint="cs"/>
+          <w:rtl/>
+        </w:rPr>
+        <w:t xml:space="preserve"> הוא היכולת להזיז ולהתאים דברים באמצעות גרירה, כך שאם יצרנו את החומר בטעות מחוץ לתיקיה ניתן לגרור אותו לתיקייה הי</w:t>
+      </w:r>
+      <w:r>
+        <w:rPr>
+          <w:rFonts w:hint="cs"/>
+          <w:rtl/>
+        </w:rPr>
+        <w:t>י</w:t>
+      </w:r>
+      <w:r>
+        <w:rPr>
+          <w:rFonts w:hint="cs"/>
+          <w:rtl/>
+        </w:rPr>
+        <w:t xml:space="preserve">עודית לחומרים, ואם נרצה להתאים בין האובייקט לחומר כל מה שנצטרך זה לגרור את החומר לתוך האובייקט- או לתוך האינספקטור של האובייקט, או לתוך האייקון של האובייקט </w:t>
+      </w:r>
+      <w:r>
+        <w:rPr>
+          <w:rFonts w:hint="cs"/>
+          <w:rtl/>
+        </w:rPr>
+        <w:t>בחלון ההיררכיה (</w:t>
+      </w:r>
+      <w:r>
+        <w:t>Hierarchy view</w:t>
+      </w:r>
+      <w:r>
+        <w:rPr>
+          <w:rFonts w:hint="cs"/>
+          <w:rtl/>
+        </w:rPr>
+        <w:t>).</w:t>
+      </w:r>
+      <w:r>
+        <w:rPr>
+          <w:rFonts w:hint="cs"/>
+          <w:rtl/>
+        </w:rPr>
+        <w:t xml:space="preserve"> </w:t>
+      </w:r>
+    </w:p>
+    <w:p>
+      <w:pPr>
+        <w:rPr>
+          <w:rFonts w:hint="cs"/>
           <w:rtl/>
         </w:rPr>
       </w:pPr>
@@ -5190,92 +5613,149 @@
           <w:bCs/>
           <w:rtl/>
         </w:rPr>
-        <w:t>יצירת חומרים לאובייקט</w:t>
-      </w:r>
-      <w:r>
-        <w:rPr>
-          <w:rFonts w:hint="cs"/>
-          <w:rtl/>
-        </w:rPr>
-        <w:t>-  כל אובייקט חדש שיוצרים עשוי בד"כ מחומר דיפולטיבי. אם נרצה ליצור לאובייקט שלנו חומר או שנרצה שלפחות יהיה לצבע שונה מהאפור שמגיע כברירת מחדל, נצטרך ליצור אובייקט מסוג חומר</w:t>
-      </w:r>
-      <w:r>
-        <w:rPr>
-          <w:rFonts w:hint="cs"/>
-          <w:rtl/>
-        </w:rPr>
-        <w:t xml:space="preserve"> (</w:t>
-      </w:r>
-      <w:r>
-        <w:t>material</w:t>
-      </w:r>
-      <w:r>
-        <w:rPr>
-          <w:rFonts w:hint="cs"/>
-          <w:rtl/>
-        </w:rPr>
-        <w:t>)</w:t>
-      </w:r>
-      <w:r>
-        <w:rPr>
-          <w:rFonts w:hint="cs"/>
-          <w:rtl/>
-        </w:rPr>
-        <w:t xml:space="preserve"> שיתאים לאובייקט עליו הוא יולבש.</w:t>
-      </w:r>
-    </w:p>
-    <w:p>
-      <w:pPr>
-        <w:rPr>
-          <w:rtl/>
-        </w:rPr>
-      </w:pPr>
-      <w:r>
-        <w:rPr>
-          <w:rFonts w:hint="cs"/>
-          <w:rtl/>
-        </w:rPr>
-        <w:t>נהוג ליצור תיקייה של 'חומרים' בחלון של הפרויקט (</w:t>
-      </w:r>
-      <w:r>
-        <w:t>Project view</w:t>
-      </w:r>
-      <w:r>
-        <w:rPr>
-          <w:rFonts w:hint="cs"/>
-          <w:rtl/>
-        </w:rPr>
-        <w:t xml:space="preserve">) וכל חומר חדש לקרוא לו כשם האובייקט שלו, מקף תחתון והמילה </w:t>
-      </w:r>
-      <w:r>
-        <w:t>mat</w:t>
-      </w:r>
-      <w:r>
-        <w:rPr>
-          <w:rFonts w:hint="cs"/>
-          <w:rtl/>
-        </w:rPr>
-        <w:t xml:space="preserve">(קיצור של </w:t>
-      </w:r>
-      <w:r>
-        <w:t>material</w:t>
-      </w:r>
-      <w:r>
-        <w:rPr>
-          <w:rFonts w:hint="cs"/>
-          <w:rtl/>
-        </w:rPr>
-        <w:t xml:space="preserve">),למשל: </w:t>
-      </w:r>
-      <w:r>
-        <w:t>player_mat</w:t>
-      </w:r>
-      <w:r>
-        <w:rPr>
-          <w:rFonts w:hint="cs"/>
-          <w:rtl/>
-        </w:rPr>
-        <w:t>.</w:t>
+        <w:t xml:space="preserve">שימו לב! </w:t>
+      </w:r>
+      <w:r>
+        <w:rPr>
+          <w:rFonts w:hint="cs"/>
+          <w:rtl/>
+        </w:rPr>
+        <w:t>החומר (</w:t>
+      </w:r>
+      <w:r>
+        <w:t>Material</w:t>
+      </w:r>
+      <w:r>
+        <w:rPr>
+          <w:rFonts w:hint="cs"/>
+          <w:rtl/>
+        </w:rPr>
+        <w:t xml:space="preserve">) הוא למעשה שדה של </w:t>
+      </w:r>
+      <w:r>
+        <w:rPr>
+          <w:rFonts w:hint="cs"/>
+          <w:rtl/>
+        </w:rPr>
+        <w:t>רכיב ה-</w:t>
+      </w:r>
+      <w:r>
+        <w:rPr>
+          <w:rFonts w:hint="cs"/>
+          <w:rtl/>
+        </w:rPr>
+        <w:t xml:space="preserve"> </w:t>
+      </w:r>
+      <w:r>
+        <w:t>Renderer</w:t>
+      </w:r>
+      <w:r>
+        <w:rPr>
+          <w:rFonts w:hint="cs"/>
+          <w:rtl/>
+        </w:rPr>
+        <w:t xml:space="preserve"> (למרות שבחלון ה</w:t>
+      </w:r>
+      <w:r>
+        <w:t>inspector</w:t>
+      </w:r>
+      <w:r>
+        <w:rPr>
+          <w:rFonts w:hint="cs"/>
+          <w:rtl/>
+        </w:rPr>
+        <w:t xml:space="preserve"> הוא מוצג בנפרד). לכל אובייקט שיש לו רכיב </w:t>
+      </w:r>
+      <w:r>
+        <w:t>Renderer</w:t>
+      </w:r>
+      <w:r>
+        <w:rPr>
+          <w:rFonts w:hint="cs"/>
+          <w:rtl/>
+        </w:rPr>
+        <w:t xml:space="preserve">, אפשר "להלביש" חומר. </w:t>
+      </w:r>
+    </w:p>
+    <w:p>
+      <w:pPr>
+        <w:pStyle w:val="Heading1"/>
+        <w:rPr>
+          <w:rtl/>
+        </w:rPr>
+      </w:pPr>
+      <w:r>
+        <w:rPr>
+          <w:rFonts w:hint="cs"/>
+          <w:rtl/>
+        </w:rPr>
+        <w:t xml:space="preserve">יצירת </w:t>
+      </w:r>
+      <w:r>
+        <w:rPr>
+          <w:rFonts w:hint="cs"/>
+          <w:rtl/>
+        </w:rPr>
+        <w:t>סקריפט</w:t>
+      </w:r>
+      <w:r>
+        <w:rPr>
+          <w:rFonts w:hint="cs"/>
+          <w:rtl/>
+        </w:rPr>
+        <w:t xml:space="preserve"> </w:t>
+      </w:r>
+    </w:p>
+    <w:p>
+      <w:pPr>
+        <w:rPr>
+          <w:rtl/>
+        </w:rPr>
+      </w:pPr>
+      <w:r>
+        <w:rPr>
+          <w:rFonts w:hint="cs"/>
+          <w:rtl/>
+        </w:rPr>
+        <w:t>בכל משחק הדבר החשוב ביותר, לפני עיצוב השחקנים, התפאורה או מוזיקת רקע הוא יצירת מנגנון שינהיג את המשחק, כלומר מנגנון שיתן למשחק חוקיות: הדמות הזאת עושה ככה, כשמדברים איתו קורה ככה וככה, מתי נגמר המשחק, איך הוא מתחיל וכדו'. כאן בדיוק נכנס התפקיד של הקוד.</w:t>
+      </w:r>
+    </w:p>
+    <w:p>
+      <w:pPr>
+        <w:rPr>
+          <w:rtl/>
+        </w:rPr>
+      </w:pPr>
+      <w:r>
+        <w:rPr>
+          <w:rFonts w:hint="cs"/>
+          <w:rtl/>
+        </w:rPr>
+        <w:t>בעזרת תיכנות בסי שארפ, אנחנו יכולים ליצור סוגים חדשים של רכיבים (</w:t>
+      </w:r>
+      <w:r>
+        <w:t>Component</w:t>
+      </w:r>
+      <w:r>
+        <w:rPr>
+          <w:rFonts w:hint="cs"/>
+          <w:rtl/>
+        </w:rPr>
+        <w:t>), ולהלביש אותם על העצמים שלנו, וכך לגרום להם להתנהג כמו שאנחנו רוצים.</w:t>
+      </w:r>
+    </w:p>
+    <w:p>
+      <w:pPr>
+        <w:rPr>
+          <w:rtl/>
+        </w:rPr>
+      </w:pPr>
+      <w:r>
+        <w:rPr>
+          <w:rFonts w:hint="cs"/>
+          <w:rtl/>
+        </w:rPr>
+        <w:t>למען הסדר הטוב נהוג ליצור תיקיה ייעודית לכל הסקריפטים של הסצנה, ולכל סקריפט לקרוא על שם האובייקט עליו הוא פועל.</w:t>
       </w:r>
       <w:r>
         <w:rPr>
@@ -5288,122 +5768,58 @@
           <w:rFonts w:hint="cs"/>
           <w:rtl/>
         </w:rPr>
-        <w:t>בשביל ליצור תיקייה יש ללחוץ מקש ימני בחלון ה-</w:t>
-      </w:r>
-      <w:r>
+        <w:t xml:space="preserve">בשביל ליצור את הסקריפט יש ללחוץ על התיקייה הייעודית לסקריפטים מקש ימני-&gt; </w:t>
+      </w:r>
+      <w:r>
+        <w:t>create</w:t>
+      </w:r>
+      <w:r>
+        <w:rPr>
+          <w:rFonts w:hint="cs"/>
+          <w:rtl/>
+        </w:rPr>
+        <w:t xml:space="preserve">-&gt; </w:t>
+      </w:r>
+      <w:r>
+        <w:t xml:space="preserve">c# </w:t>
+      </w:r>
+      <w:r>
+        <w:t>Script</w:t>
+      </w:r>
+      <w:r>
+        <w:rPr>
+          <w:rFonts w:hint="cs"/>
+          <w:rtl/>
+        </w:rPr>
+        <w:t xml:space="preserve"> .</w:t>
+      </w:r>
+      <w:r>
+        <w:rPr>
+          <w:rFonts w:hint="cs"/>
+          <w:rtl/>
+        </w:rPr>
         <w:t xml:space="preserve"> </w:t>
       </w:r>
       <w:r>
-        <w:t>Project view</w:t>
-      </w:r>
-      <w:r>
-        <w:rPr>
-          <w:rFonts w:hint="cs"/>
-          <w:rtl/>
-        </w:rPr>
-        <w:t xml:space="preserve">-&gt; </w:t>
-      </w:r>
-      <w:r>
-        <w:t xml:space="preserve">create </w:t>
-      </w:r>
-      <w:r>
-        <w:rPr>
-          <w:rFonts w:hint="cs"/>
-          <w:rtl/>
-        </w:rPr>
-        <w:t xml:space="preserve"> -&gt; </w:t>
-      </w:r>
-      <w:r>
-        <w:t>folder</w:t>
-      </w:r>
-      <w:r>
-        <w:rPr>
-          <w:rFonts w:hint="cs"/>
-          <w:rtl/>
-        </w:rPr>
-        <w:t>, לאחר שקראנו לה בשם נרצה להוסיף לה חומרים חדשים לרשימה, לשם כך יש ללחוץ בתיקיה מקש ימני -&gt;</w:t>
-      </w:r>
-      <w:r>
-        <w:t xml:space="preserve"> create </w:t>
-      </w:r>
-      <w:r>
-        <w:rPr>
-          <w:rFonts w:hint="cs"/>
-          <w:rtl/>
-        </w:rPr>
-        <w:t xml:space="preserve"> -&gt;</w:t>
-      </w:r>
-      <w:r>
-        <w:t xml:space="preserve"> material</w:t>
-      </w:r>
-      <w:r>
-        <w:rPr>
-          <w:rFonts w:hint="cs"/>
-          <w:rtl/>
-        </w:rPr>
-        <w:t>.</w:t>
-      </w:r>
-      <w:r>
-        <w:rPr>
-          <w:rtl/>
-        </w:rPr>
-        <w:br/>
-      </w:r>
-      <w:r>
-        <w:rPr>
-          <w:rFonts w:hint="cs"/>
-          <w:rtl/>
-        </w:rPr>
-        <w:t>ובלחיצה על האובייקט חומר ניתן לערוך את החומר בחלון האינספקטור מצד ימין.</w:t>
-      </w:r>
-      <w:r>
-        <w:rPr>
-          <w:rFonts w:hint="cs"/>
-          <w:rtl/>
-        </w:rPr>
-        <w:br/>
-        <w:t xml:space="preserve">אחד היתרונות הגדולים של המנוע הגרפי </w:t>
-      </w:r>
-      <w:r>
-        <w:t>unity</w:t>
-      </w:r>
-      <w:r>
-        <w:rPr>
-          <w:rFonts w:hint="cs"/>
-          <w:rtl/>
-        </w:rPr>
-        <w:t xml:space="preserve"> הוא היכולת להזיז ולהתאים דברים באמצעות גרירה, כך שאם יצרנו את החומר בטעות מחוץ לתיקיה ניתן לגרור אותו לתיקייה הי</w:t>
-      </w:r>
-      <w:r>
-        <w:rPr>
-          <w:rFonts w:hint="cs"/>
-          <w:rtl/>
-        </w:rPr>
-        <w:t>י</w:t>
-      </w:r>
-      <w:r>
-        <w:rPr>
-          <w:rFonts w:hint="cs"/>
-          <w:rtl/>
-        </w:rPr>
-        <w:t xml:space="preserve">עודית לחומרים, ואם נרצה להתאים בין האובייקט לחומר כל מה שנצטרך זה לגרור את החומר לתוך האובייקט- או לתוך האינספקטור של האובייקט, או לתוך האייקון של האובייקט </w:t>
-      </w:r>
-      <w:r>
-        <w:rPr>
-          <w:rFonts w:hint="cs"/>
-          <w:rtl/>
-        </w:rPr>
-        <w:t>בחלון ההיררכיה (</w:t>
-      </w:r>
-      <w:r>
-        <w:t>Hierarchy view</w:t>
-      </w:r>
-      <w:r>
-        <w:rPr>
-          <w:rFonts w:hint="cs"/>
-          <w:rtl/>
-        </w:rPr>
-        <w:t>).</w:t>
+        <w:rPr>
+          <w:rFonts w:hint="cs"/>
+          <w:rtl/>
+        </w:rPr>
+        <w:t xml:space="preserve">בדיוק כמו ביצירת חומר לאובייקט גם כאן </w:t>
+      </w:r>
+      <w:r>
+        <w:rPr>
+          <w:rFonts w:hint="cs"/>
+          <w:rtl/>
+        </w:rPr>
+        <w:t xml:space="preserve">נלביש </w:t>
+      </w:r>
+      <w:r>
+        <w:rPr>
+          <w:rFonts w:hint="cs"/>
+          <w:rtl/>
+        </w:rPr>
+        <w:t>את הסקריפט לאובייקט ע"י גרירה.</w:t>
       </w:r>
       <w:r>
         <w:rPr>
@@ -5412,179 +5828,20 @@
         </w:rPr>
         <w:t xml:space="preserve"> </w:t>
       </w:r>
-    </w:p>
-    <w:p>
-      <w:pPr>
-        <w:rPr>
-          <w:rtl/>
-        </w:rPr>
-      </w:pPr>
-    </w:p>
-    <w:p>
-      <w:pPr>
-        <w:rPr>
-          <w:rtl/>
-        </w:rPr>
-      </w:pPr>
-    </w:p>
-    <w:p>
-      <w:pPr>
-        <w:pStyle w:val="Heading1"/>
-        <w:rPr>
-          <w:rFonts w:cs="Courier New"/>
-          <w:rtl/>
-        </w:rPr>
-      </w:pPr>
-      <w:r>
-        <w:rPr>
-          <w:rFonts w:cs="Courier New" w:hint="cs"/>
-          <w:rtl/>
-        </w:rPr>
-        <w:t xml:space="preserve">יצירת </w:t>
-      </w:r>
-      <w:r>
-        <w:rPr>
-          <w:rFonts w:cs="Courier New" w:hint="cs"/>
-          <w:rtl/>
-        </w:rPr>
-        <w:t xml:space="preserve">סקריפט </w:t>
-      </w:r>
-      <w:r>
-        <w:rPr>
-          <w:rFonts w:cs="Courier New" w:hint="cs"/>
-          <w:rtl/>
-        </w:rPr>
-        <w:t xml:space="preserve">- </w:t>
-      </w:r>
-    </w:p>
-    <w:p>
-      <w:pPr>
-        <w:rPr>
-          <w:rtl/>
-        </w:rPr>
-      </w:pPr>
-      <w:r>
-        <w:rPr>
-          <w:rFonts w:hint="cs"/>
-          <w:rtl/>
-        </w:rPr>
-        <w:t>בכל משחק הדבר החשוב ביותר, לפני עיצוב השחקנים, התפאורה או מוזיקת רקע הוא יצירת מנגנון שינהיג את המשחק, כלומר מנגנון שיתן למשחק חוקיות: הדמות הזאת עושה ככה, כשמדברים איתו קורה ככה וככה, מתי נגמר המשחק, איך הוא מתחיל וכדו'. כאן בדיוק נכנס התפקיד של הקוד.</w:t>
-      </w:r>
-    </w:p>
-    <w:p>
-      <w:pPr>
-        <w:rPr>
-          <w:rtl/>
-        </w:rPr>
-      </w:pPr>
-      <w:r>
-        <w:rPr>
-          <w:rFonts w:hint="cs"/>
-          <w:rtl/>
-        </w:rPr>
-        <w:t>בעזרת תיכנות בסי שארפ, אנחנו יכולים ליצור סוגים חדשים של רכיבים (</w:t>
-      </w:r>
-      <w:r>
-        <w:t>Component</w:t>
-      </w:r>
-      <w:r>
-        <w:rPr>
-          <w:rFonts w:hint="cs"/>
-          <w:rtl/>
-        </w:rPr>
-        <w:t>), ולהלביש אותם על העצמים שלנו, וכך לגרום להם להתנהג כמו שאנחנו רוצים.</w:t>
-      </w:r>
-    </w:p>
-    <w:p>
-      <w:pPr>
-        <w:rPr>
-          <w:rtl/>
-        </w:rPr>
-      </w:pPr>
-      <w:r>
-        <w:rPr>
-          <w:rFonts w:hint="cs"/>
-          <w:rtl/>
-        </w:rPr>
-        <w:t>למען הסדר הטוב נהוג ליצור תיקיה ייעודית לכל הסקריפטים של הסצנה, ולכל סקריפט לקרוא על שם האובייקט עליו הוא פועל.</w:t>
-      </w:r>
-      <w:r>
-        <w:rPr>
-          <w:rtl/>
-        </w:rPr>
-        <w:br/>
-      </w:r>
-      <w:r>
-        <w:rPr>
-          <w:rFonts w:hint="cs"/>
-          <w:rtl/>
-        </w:rPr>
-        <w:t xml:space="preserve">בשביל ליצור את הסקריפט יש ללחוץ על התיקייה הייעודית לסקריפטים מקש ימני-&gt; </w:t>
-      </w:r>
-      <w:r>
-        <w:t>create</w:t>
-      </w:r>
-      <w:r>
-        <w:rPr>
-          <w:rFonts w:hint="cs"/>
-          <w:rtl/>
-        </w:rPr>
-        <w:t xml:space="preserve">-&gt; </w:t>
-      </w:r>
-      <w:r>
-        <w:t xml:space="preserve">c# </w:t>
-      </w:r>
-      <w:r>
-        <w:t>Script</w:t>
-      </w:r>
-      <w:r>
-        <w:rPr>
-          <w:rFonts w:hint="cs"/>
-          <w:rtl/>
-        </w:rPr>
-        <w:t xml:space="preserve"> .</w:t>
-      </w:r>
-      <w:r>
-        <w:rPr>
-          <w:rFonts w:hint="cs"/>
-          <w:rtl/>
-        </w:rPr>
-        <w:t xml:space="preserve"> </w:t>
-      </w:r>
-      <w:r>
-        <w:rPr>
-          <w:rFonts w:hint="cs"/>
-          <w:rtl/>
-        </w:rPr>
-        <w:t xml:space="preserve">בדיוק כמו ביצירת חומר לאובייקט גם כאן </w:t>
-      </w:r>
-      <w:r>
-        <w:rPr>
-          <w:rFonts w:hint="cs"/>
-          <w:rtl/>
-        </w:rPr>
-        <w:t xml:space="preserve">נלביש </w:t>
-      </w:r>
-      <w:r>
-        <w:rPr>
-          <w:rFonts w:hint="cs"/>
-          <w:rtl/>
-        </w:rPr>
-        <w:t>את הסקריפט לאובייקט ע"י גרירה.</w:t>
-      </w:r>
-      <w:r>
-        <w:rPr>
-          <w:rFonts w:hint="cs"/>
-          <w:rtl/>
-        </w:rPr>
-        <w:t xml:space="preserve"> </w:t>
-      </w:r>
-      <w:r>
-        <w:rPr>
-          <w:rFonts w:hint="cs"/>
-          <w:rtl/>
-        </w:rPr>
-        <w:t xml:space="preserve">אם הגרירה עבדה כמו שצריך אמור להופיע הסקריפט בחלון האינספקטור של האובייקט, ובכדי לערוך את הקוד נצטרך ללחוץ מקש ימני על האייקון של הסקריפט בחלון האינספקטור-&gt; </w:t>
+      <w:r>
+        <w:rPr>
+          <w:rFonts w:hint="cs"/>
+          <w:rtl/>
+        </w:rPr>
+        <w:t xml:space="preserve">אם הגרירה עבדה כמו שצריך אמור להופיע הסקריפט בחלון </w:t>
+      </w:r>
+      <w:r>
+        <w:rPr>
+          <w:rFonts w:hint="cs"/>
+          <w:rtl/>
+        </w:rPr>
+        <w:lastRenderedPageBreak/>
+        <w:t xml:space="preserve">האינספקטור של האובייקט, ובכדי לערוך את הקוד נצטרך ללחוץ מקש ימני על האייקון של הסקריפט בחלון האינספקטור-&gt; </w:t>
       </w:r>
       <w:r>
         <w:t>Edit Script</w:t>
@@ -5747,7 +6004,6 @@
           <w:rFonts w:hint="cs"/>
           <w:rtl/>
         </w:rPr>
-        <w:lastRenderedPageBreak/>
         <w:t xml:space="preserve">למחלקה שתי מתודות: </w:t>
       </w:r>
       <w:r>
@@ -5865,19 +6121,15 @@
       <w:pPr>
         <w:pStyle w:val="Heading1"/>
         <w:rPr>
-          <w:rFonts w:cs="Courier New"/>
-          <w:rtl/>
-        </w:rPr>
-      </w:pPr>
-      <w:r>
-        <w:rPr>
-          <w:rFonts w:cs="Courier New"/>
-        </w:rPr>
+          <w:rtl/>
+        </w:rPr>
+      </w:pPr>
+      <w:r>
         <w:t>Layout</w:t>
       </w:r>
       <w:r>
         <w:rPr>
-          <w:rFonts w:cs="Courier New" w:hint="cs"/>
+          <w:rFonts w:hint="cs"/>
           <w:rtl/>
         </w:rPr>
         <w:t>-</w:t>
@@ -6239,7 +6491,7 @@
           <w:noProof/>
         </w:rPr>
         <w:drawing>
-          <wp:anchor distT="0" distB="0" distL="114300" distR="114300" simplePos="0" relativeHeight="251692032" behindDoc="1" locked="0" layoutInCell="1" allowOverlap="1" wp14:anchorId="092A9F1A" wp14:editId="4326685C">
+          <wp:anchor distT="0" distB="0" distL="114300" distR="114300" simplePos="0" relativeHeight="251678720" behindDoc="1" locked="0" layoutInCell="1" allowOverlap="1" wp14:anchorId="092A9F1A" wp14:editId="4326685C">
             <wp:simplePos x="0" y="0"/>
             <wp:positionH relativeFrom="column">
               <wp:posOffset>141605</wp:posOffset>
@@ -6373,90 +6625,9 @@
         </w:rPr>
       </w:pPr>
     </w:p>
-    <w:p>
-      <w:pPr>
-        <w:rPr>
-          <w:rtl/>
-        </w:rPr>
-      </w:pPr>
-    </w:p>
-    <w:p>
-      <w:pPr>
-        <w:pStyle w:val="Heading1"/>
-        <w:rPr>
-          <w:rtl/>
-        </w:rPr>
-      </w:pPr>
-      <w:r>
-        <w:rPr>
-          <w:rFonts w:ascii="Courier New" w:hAnsi="Courier New" w:cs="Courier New" w:hint="cs"/>
-          <w:rtl/>
-        </w:rPr>
-        <w:t>דוגמאות</w:t>
-      </w:r>
-      <w:r>
-        <w:rPr>
-          <w:rFonts w:hint="cs"/>
-          <w:rtl/>
-        </w:rPr>
-        <w:t xml:space="preserve"> </w:t>
-      </w:r>
-      <w:r>
-        <w:rPr>
-          <w:rFonts w:ascii="Courier New" w:hAnsi="Courier New" w:cs="Courier New" w:hint="cs"/>
-          <w:rtl/>
-        </w:rPr>
-        <w:t>קוד</w:t>
-      </w:r>
-    </w:p>
-    <w:p>
-      <w:pPr>
-        <w:rPr>
-          <w:rtl/>
-        </w:rPr>
-      </w:pPr>
-      <w:r>
-        <w:rPr>
-          <w:rFonts w:hint="cs"/>
-          <w:rtl/>
-        </w:rPr>
-        <w:t xml:space="preserve">דוגמאות קוד בסיסיות ניתן למצוא כאן </w:t>
-      </w:r>
-      <w:hyperlink r:id="rId17" w:history="1">
-        <w:r>
-          <w:rPr>
-            <w:rStyle w:val="Hyperlink"/>
-          </w:rPr>
-          <w:t>https://github.com/erelsgl-at-ariel/gamedev-5780-code</w:t>
-        </w:r>
-        <w:r>
-          <w:rPr>
-            <w:rStyle w:val="Hyperlink"/>
-            <w:rFonts w:hint="cs"/>
-            <w:rtl/>
-          </w:rPr>
-          <w:t xml:space="preserve"> בתיקיה 01</w:t>
-        </w:r>
-      </w:hyperlink>
-      <w:r>
-        <w:rPr>
-          <w:rFonts w:hint="cs"/>
-          <w:rtl/>
-        </w:rPr>
-        <w:t>.</w:t>
-      </w:r>
-    </w:p>
-    <w:p>
-      <w:pPr>
-        <w:rPr>
-          <w:rFonts w:hint="cs"/>
-          <w:rtl/>
-        </w:rPr>
-      </w:pPr>
-    </w:p>
     <w:sectPr>
-      <w:headerReference w:type="default" r:id="rId18"/>
-      <w:footerReference w:type="default" r:id="rId19"/>
+      <w:headerReference w:type="default" r:id="rId17"/>
+      <w:footerReference w:type="default" r:id="rId18"/>
       <w:pgSz w:w="11906" w:h="16838"/>
       <w:pgMar w:top="720" w:right="720" w:bottom="720" w:left="720" w:header="708" w:footer="708" w:gutter="0"/>
       <w:cols w:space="708"/>
@@ -6831,7 +7002,7 @@
             </mc:Choice>
             <mc:Fallback>
               <w:pict>
-                <v:shapetype w14:anchorId="127B6B3D" id="_x0000_t32" coordsize="21600,21600" o:spt="32" o:oned="t" path="m,l21600,21600e" filled="f">
+                <v:shapetype w14:anchorId="14EE1A38" id="_x0000_t32" coordsize="21600,21600" o:spt="32" o:oned="t" path="m,l21600,21600e" filled="f">
                   <v:path arrowok="t" fillok="f" o:connecttype="none"/>
                   <o:lock v:ext="edit" shapetype="t"/>
                 </v:shapetype>
@@ -7690,7 +7861,7 @@
     <w:link w:val="Heading1Char"/>
     <w:uiPriority w:val="9"/>
     <w:qFormat/>
-    <w:rsid w:val="000E60BC"/>
+    <w:rsid w:val="00682387"/>
     <w:pPr>
       <w:keepNext/>
       <w:keepLines/>
@@ -7698,12 +7869,12 @@
       <w:outlineLvl w:val="0"/>
     </w:pPr>
     <w:rPr>
-      <w:rFonts w:asciiTheme="majorHAnsi" w:eastAsiaTheme="majorEastAsia" w:hAnsiTheme="majorHAnsi" w:cs="Consolas"/>
+      <w:rFonts w:asciiTheme="majorHAnsi" w:eastAsiaTheme="majorEastAsia" w:hAnsiTheme="majorHAnsi" w:cs="Courier New"/>
       <w:b/>
       <w:bCs/>
       <w:color w:val="365F91" w:themeColor="accent1" w:themeShade="BF"/>
-      <w:sz w:val="28"/>
-      <w:szCs w:val="28"/>
+      <w:sz w:val="40"/>
+      <w:szCs w:val="40"/>
     </w:rPr>
   </w:style>
   <w:style w:type="paragraph" w:styleId="Heading2">
@@ -7714,7 +7885,7 @@
     <w:uiPriority w:val="9"/>
     <w:unhideWhenUsed/>
     <w:qFormat/>
-    <w:rsid w:val="00634A58"/>
+    <w:rsid w:val="00682387"/>
     <w:pPr>
       <w:keepNext/>
       <w:keepLines/>
@@ -7726,8 +7897,8 @@
       <w:b/>
       <w:bCs/>
       <w:color w:val="4F81BD" w:themeColor="accent1"/>
-      <w:sz w:val="26"/>
-      <w:szCs w:val="26"/>
+      <w:sz w:val="32"/>
+      <w:szCs w:val="32"/>
     </w:rPr>
   </w:style>
   <w:style w:type="paragraph" w:styleId="Heading3">
@@ -7923,14 +8094,14 @@
     <w:basedOn w:val="DefaultParagraphFont"/>
     <w:link w:val="Heading1"/>
     <w:uiPriority w:val="9"/>
-    <w:rsid w:val="000E60BC"/>
+    <w:rsid w:val="00682387"/>
     <w:rPr>
-      <w:rFonts w:asciiTheme="majorHAnsi" w:eastAsiaTheme="majorEastAsia" w:hAnsiTheme="majorHAnsi" w:cs="Consolas"/>
+      <w:rFonts w:asciiTheme="majorHAnsi" w:eastAsiaTheme="majorEastAsia" w:hAnsiTheme="majorHAnsi" w:cs="Courier New"/>
       <w:b/>
       <w:bCs/>
       <w:color w:val="365F91" w:themeColor="accent1" w:themeShade="BF"/>
-      <w:sz w:val="28"/>
-      <w:szCs w:val="28"/>
+      <w:sz w:val="40"/>
+      <w:szCs w:val="40"/>
     </w:rPr>
   </w:style>
   <w:style w:type="character" w:styleId="Strong">
@@ -7949,14 +8120,14 @@
     <w:basedOn w:val="DefaultParagraphFont"/>
     <w:link w:val="Heading2"/>
     <w:uiPriority w:val="9"/>
-    <w:rsid w:val="00634A58"/>
+    <w:rsid w:val="00682387"/>
     <w:rPr>
       <w:rFonts w:asciiTheme="majorHAnsi" w:eastAsiaTheme="majorEastAsia" w:hAnsiTheme="majorHAnsi" w:cstheme="majorBidi"/>
       <w:b/>
       <w:bCs/>
       <w:color w:val="4F81BD" w:themeColor="accent1"/>
-      <w:sz w:val="26"/>
-      <w:szCs w:val="26"/>
+      <w:sz w:val="32"/>
+      <w:szCs w:val="32"/>
     </w:rPr>
   </w:style>
   <w:style w:type="paragraph" w:styleId="HTMLPreformatted">
@@ -8406,7 +8577,7 @@
 </file>
 
 <file path=customXml/itemProps1.xml><?xml version="1.0" encoding="utf-8"?>
-<ds:datastoreItem xmlns:ds="http://schemas.openxmlformats.org/officeDocument/2006/customXml" ds:itemID="{70D69E9F-1A3B-4DC9-91BB-D91D80904DAF}">
+<ds:datastoreItem xmlns:ds="http://schemas.openxmlformats.org/officeDocument/2006/customXml" ds:itemID="{D895780D-11F2-4A6C-9761-0EDCE5407591}">
   <ds:schemaRefs>
     <ds:schemaRef ds:uri="http://schemas.openxmlformats.org/officeDocument/2006/bibliography"/>
   </ds:schemaRefs>

</xml_diff>